<commit_message>
-Añadido word y pdf entregados
</commit_message>
<xml_diff>
--- a/Práctica 5/MemoriaECOPráctica5.docx
+++ b/Práctica 5/MemoriaECOPráctica5.docx
@@ -156,7 +156,6 @@
                                     <w:dataBinding w:prefixMappings="xmlns:ns0='http://purl.org/dc/elements/1.1/' xmlns:ns1='http://schemas.openxmlformats.org/package/2006/metadata/core-properties' " w:xpath="/ns1:coreProperties[1]/ns0:subject[1]" w:storeItemID="{6C3C8BC8-F283-45AE-878A-BAB7291924A1}"/>
                                     <w:text/>
                                   </w:sdtPr>
-                                  <w:sdtEndPr/>
                                   <w:sdtContent>
                                     <w:r>
                                       <w:rPr>
@@ -902,7 +901,6 @@
                                     <w:dataBinding w:prefixMappings="xmlns:ns0='http://schemas.openxmlformats.org/officeDocument/2006/extended-properties' " w:xpath="/ns0:Properties[1]/ns0:Company[1]" w:storeItemID="{6668398D-A668-4E3E-A5EB-62B293D839F1}"/>
                                     <w:text/>
                                   </w:sdtPr>
-                                  <w:sdtEndPr/>
                                   <w:sdtContent>
                                     <w:r>
                                       <w:rPr>
@@ -928,7 +926,6 @@
                                   <w:dataBinding w:prefixMappings="xmlns:ns0='http://purl.org/dc/elements/1.1/' xmlns:ns1='http://schemas.openxmlformats.org/package/2006/metadata/core-properties' " w:xpath="/ns1:coreProperties[1]/ns1:category[1]" w:storeItemID="{6C3C8BC8-F283-45AE-878A-BAB7291924A1}"/>
                                   <w:text/>
                                 </w:sdtPr>
-                                <w:sdtEndPr/>
                                 <w:sdtContent>
                                   <w:p>
                                     <w:pPr>
@@ -1090,30 +1087,6 @@
     </w:p>
     <w:p>
       <w:pPr>
-        <w:pStyle w:val="Ttulo2"/>
-        <w:numPr>
-          <w:ilvl w:val="1"/>
-          <w:numId w:val="1"/>
-        </w:numPr>
-        <w:spacing w:line="360" w:lineRule="auto"/>
-        <w:jc w:val="both"/>
-        <w:rPr>
-          <w:rFonts w:ascii="Times New Roman" w:hAnsi="Times New Roman" w:cs="Times New Roman"/>
-          <w:sz w:val="28"/>
-          <w:szCs w:val="28"/>
-        </w:rPr>
-      </w:pPr>
-      <w:r>
-        <w:rPr>
-          <w:rFonts w:ascii="Times New Roman" w:hAnsi="Times New Roman" w:cs="Times New Roman"/>
-          <w:sz w:val="28"/>
-          <w:szCs w:val="28"/>
-        </w:rPr>
-        <w:t>Ejecución</w:t>
-      </w:r>
-    </w:p>
-    <w:p>
-      <w:pPr>
         <w:spacing w:line="360" w:lineRule="auto"/>
         <w:ind w:left="360" w:firstLine="348"/>
         <w:jc w:val="both"/>
@@ -1180,12 +1153,13 @@
     </w:p>
     <w:p>
       <w:pPr>
-        <w:spacing w:line="360" w:lineRule="auto"/>
+        <w:spacing w:line="240" w:lineRule="auto"/>
+        <w:ind w:left="360" w:firstLine="348"/>
         <w:jc w:val="both"/>
         <w:rPr>
           <w:rFonts w:ascii="Times New Roman" w:hAnsi="Times New Roman" w:cs="Times New Roman"/>
-          <w:sz w:val="24"/>
-          <w:szCs w:val="24"/>
+          <w:sz w:val="2"/>
+          <w:szCs w:val="2"/>
         </w:rPr>
       </w:pPr>
     </w:p>
@@ -1676,7 +1650,6 @@
           <w:sz w:val="24"/>
           <w:szCs w:val="24"/>
         </w:rPr>
-        <w:lastRenderedPageBreak/>
         <w:t xml:space="preserve">La unidad de los resultados está en </w:t>
       </w:r>
       <w:proofErr w:type="spellStart"/>
@@ -1687,6 +1660,40 @@
         <w:t>lps</w:t>
       </w:r>
       <w:proofErr w:type="spellEnd"/>
+      <w:r>
+        <w:rPr>
+          <w:rFonts w:ascii="Courier New" w:hAnsi="Courier New" w:cs="Courier New"/>
+        </w:rPr>
+        <w:t xml:space="preserve"> (“</w:t>
+      </w:r>
+      <w:proofErr w:type="spellStart"/>
+      <w:r>
+        <w:rPr>
+          <w:rFonts w:ascii="Courier New" w:hAnsi="Courier New" w:cs="Courier New"/>
+        </w:rPr>
+        <w:t>Loops</w:t>
+      </w:r>
+      <w:proofErr w:type="spellEnd"/>
+      <w:r>
+        <w:rPr>
+          <w:rFonts w:ascii="Courier New" w:hAnsi="Courier New" w:cs="Courier New"/>
+        </w:rPr>
+        <w:t xml:space="preserve"> per </w:t>
+      </w:r>
+      <w:proofErr w:type="spellStart"/>
+      <w:r>
+        <w:rPr>
+          <w:rFonts w:ascii="Courier New" w:hAnsi="Courier New" w:cs="Courier New"/>
+        </w:rPr>
+        <w:t>second</w:t>
+      </w:r>
+      <w:proofErr w:type="spellEnd"/>
+      <w:r>
+        <w:rPr>
+          <w:rFonts w:ascii="Courier New" w:hAnsi="Courier New" w:cs="Courier New"/>
+        </w:rPr>
+        <w:t>”)</w:t>
+      </w:r>
       <w:r>
         <w:rPr>
           <w:rFonts w:ascii="Courier New" w:hAnsi="Courier New" w:cs="Courier New"/>
@@ -1730,16 +1737,8 @@
           <w:sz w:val="24"/>
           <w:szCs w:val="24"/>
         </w:rPr>
+        <w:lastRenderedPageBreak/>
         <w:t>Hanoi:</w:t>
-      </w:r>
-      <w:r>
-        <w:rPr>
-          <w:rFonts w:ascii="Times New Roman" w:hAnsi="Times New Roman" w:cs="Times New Roman"/>
-          <w:b/>
-          <w:sz w:val="24"/>
-          <w:szCs w:val="24"/>
-        </w:rPr>
-        <w:t xml:space="preserve"> //PREGUNTAR</w:t>
       </w:r>
     </w:p>
     <w:p>
@@ -1771,7 +1770,15 @@
           <w:sz w:val="24"/>
           <w:szCs w:val="24"/>
         </w:rPr>
-        <w:t>te otro programa ejecuta el clásico algoritmo de las torres de Hanoi y el objetivo es computar la medía de número de movimientos (PREGUNTAR // MIRAR).</w:t>
+        <w:t>te otro programa ejecuta el clásico algoritmo de las t</w:t>
+      </w:r>
+      <w:r>
+        <w:rPr>
+          <w:rFonts w:ascii="Times New Roman" w:hAnsi="Times New Roman" w:cs="Times New Roman"/>
+          <w:sz w:val="24"/>
+          <w:szCs w:val="24"/>
+        </w:rPr>
+        <w:t>orres de Hanoi y mide el número medio de iteraciones por segundo, en las que realiza el test  de Hanoi en 20 segundos.</w:t>
       </w:r>
     </w:p>
     <w:p>
@@ -1813,7 +1820,15 @@
           <w:sz w:val="24"/>
           <w:szCs w:val="24"/>
         </w:rPr>
-        <w:t>: //PREGUNTSAR</w:t>
+        <w:t>: recursivo</w:t>
+      </w:r>
+      <w:r>
+        <w:rPr>
+          <w:rFonts w:ascii="Times New Roman" w:hAnsi="Times New Roman" w:cs="Times New Roman"/>
+          <w:sz w:val="24"/>
+          <w:szCs w:val="24"/>
+        </w:rPr>
+        <w:t>.</w:t>
       </w:r>
     </w:p>
     <w:p>
@@ -1845,7 +1860,7 @@
           <w:sz w:val="24"/>
           <w:szCs w:val="24"/>
         </w:rPr>
-        <w:t xml:space="preserve"> el número medio de movimientos.</w:t>
+        <w:t xml:space="preserve"> el número medio de iteraciones por segundo, en las que realiza el test de Hanoi en 20 segundos</w:t>
       </w:r>
     </w:p>
     <w:p>
@@ -1863,23 +1878,66 @@
           <w:szCs w:val="24"/>
         </w:rPr>
       </w:pPr>
-      <w:r>
-        <w:rPr>
-          <w:rFonts w:ascii="Times New Roman" w:hAnsi="Times New Roman" w:cs="Times New Roman"/>
-          <w:sz w:val="24"/>
-          <w:szCs w:val="24"/>
-        </w:rPr>
-        <w:t>Unidades de los resultados</w:t>
+      <w:proofErr w:type="spellStart"/>
+      <w:r>
+        <w:rPr>
+          <w:rFonts w:ascii="Times New Roman" w:hAnsi="Times New Roman" w:cs="Times New Roman"/>
+          <w:sz w:val="24"/>
+          <w:szCs w:val="24"/>
+        </w:rPr>
+        <w:t>lps</w:t>
+      </w:r>
+      <w:proofErr w:type="spellEnd"/>
+      <w:r>
+        <w:rPr>
+          <w:rFonts w:ascii="Times New Roman" w:hAnsi="Times New Roman" w:cs="Times New Roman"/>
+          <w:sz w:val="24"/>
+          <w:szCs w:val="24"/>
+        </w:rPr>
+        <w:t xml:space="preserve"> (“</w:t>
+      </w:r>
+      <w:proofErr w:type="spellStart"/>
+      <w:r>
+        <w:rPr>
+          <w:rFonts w:ascii="Times New Roman" w:hAnsi="Times New Roman" w:cs="Times New Roman"/>
+          <w:sz w:val="24"/>
+          <w:szCs w:val="24"/>
+        </w:rPr>
+        <w:t>Loops</w:t>
+      </w:r>
+      <w:proofErr w:type="spellEnd"/>
+      <w:r>
+        <w:rPr>
+          <w:rFonts w:ascii="Times New Roman" w:hAnsi="Times New Roman" w:cs="Times New Roman"/>
+          <w:sz w:val="24"/>
+          <w:szCs w:val="24"/>
+        </w:rPr>
+        <w:t xml:space="preserve"> per </w:t>
+      </w:r>
+      <w:proofErr w:type="spellStart"/>
+      <w:r>
+        <w:rPr>
+          <w:rFonts w:ascii="Times New Roman" w:hAnsi="Times New Roman" w:cs="Times New Roman"/>
+          <w:sz w:val="24"/>
+          <w:szCs w:val="24"/>
+        </w:rPr>
+        <w:t>second</w:t>
+      </w:r>
+      <w:proofErr w:type="spellEnd"/>
+      <w:r>
+        <w:rPr>
+          <w:rFonts w:ascii="Times New Roman" w:hAnsi="Times New Roman" w:cs="Times New Roman"/>
+          <w:sz w:val="24"/>
+          <w:szCs w:val="24"/>
+        </w:rPr>
+        <w:t>”)</w:t>
       </w:r>
     </w:p>
     <w:p>
       <w:pPr>
         <w:pStyle w:val="Prrafodelista"/>
-        <w:numPr>
-          <w:ilvl w:val="1"/>
-          <w:numId w:val="20"/>
-        </w:numPr>
         <w:spacing w:line="360" w:lineRule="auto"/>
+        <w:ind w:left="2148"/>
         <w:jc w:val="both"/>
         <w:rPr>
           <w:rFonts w:ascii="Times New Roman" w:hAnsi="Times New Roman" w:cs="Times New Roman"/>
@@ -1887,32 +1945,6 @@
           <w:szCs w:val="24"/>
         </w:rPr>
       </w:pPr>
-      <w:r>
-        <w:rPr>
-          <w:rFonts w:ascii="Times New Roman" w:hAnsi="Times New Roman" w:cs="Times New Roman"/>
-          <w:sz w:val="24"/>
-          <w:szCs w:val="24"/>
-        </w:rPr>
-        <w:t>En este programa, el índice global de rendimiento (“</w:t>
-      </w:r>
-      <w:proofErr w:type="spellStart"/>
-      <w:r>
-        <w:rPr>
-          <w:rFonts w:ascii="Times New Roman" w:hAnsi="Times New Roman" w:cs="Times New Roman"/>
-          <w:sz w:val="24"/>
-          <w:szCs w:val="24"/>
-        </w:rPr>
-        <w:t>index</w:t>
-      </w:r>
-      <w:proofErr w:type="spellEnd"/>
-      <w:r>
-        <w:rPr>
-          <w:rFonts w:ascii="Times New Roman" w:hAnsi="Times New Roman" w:cs="Times New Roman"/>
-          <w:sz w:val="24"/>
-          <w:szCs w:val="24"/>
-        </w:rPr>
-        <w:t xml:space="preserve"> score”) se calcula de la siguiente manera</w:t>
-      </w:r>
     </w:p>
     <w:p>
       <w:pPr>
@@ -2093,6 +2125,60 @@
           <w:szCs w:val="24"/>
         </w:rPr>
       </w:pPr>
+    </w:p>
+    <w:p>
+      <w:pPr>
+        <w:spacing w:line="360" w:lineRule="auto"/>
+        <w:jc w:val="both"/>
+        <w:rPr>
+          <w:rFonts w:ascii="Times New Roman" w:hAnsi="Times New Roman" w:cs="Times New Roman"/>
+          <w:sz w:val="24"/>
+          <w:szCs w:val="24"/>
+        </w:rPr>
+      </w:pPr>
+    </w:p>
+    <w:p>
+      <w:pPr>
+        <w:spacing w:line="360" w:lineRule="auto"/>
+        <w:jc w:val="both"/>
+        <w:rPr>
+          <w:rFonts w:ascii="Times New Roman" w:hAnsi="Times New Roman" w:cs="Times New Roman"/>
+          <w:sz w:val="24"/>
+          <w:szCs w:val="24"/>
+        </w:rPr>
+      </w:pPr>
+    </w:p>
+    <w:p>
+      <w:pPr>
+        <w:spacing w:line="360" w:lineRule="auto"/>
+        <w:rPr>
+          <w:rFonts w:ascii="Times New Roman" w:hAnsi="Times New Roman" w:cs="Times New Roman"/>
+          <w:b/>
+          <w:sz w:val="24"/>
+          <w:szCs w:val="24"/>
+        </w:rPr>
+      </w:pPr>
+      <w:r>
+        <w:rPr>
+          <w:rFonts w:ascii="Times New Roman" w:hAnsi="Times New Roman" w:cs="Times New Roman"/>
+          <w:b/>
+          <w:sz w:val="24"/>
+          <w:szCs w:val="24"/>
+        </w:rPr>
+        <w:lastRenderedPageBreak/>
+        <w:t>RESULTADOS:</w:t>
+      </w:r>
+    </w:p>
+    <w:p>
+      <w:pPr>
+        <w:spacing w:line="360" w:lineRule="auto"/>
+        <w:jc w:val="both"/>
+        <w:rPr>
+          <w:rFonts w:ascii="Times New Roman" w:hAnsi="Times New Roman" w:cs="Times New Roman"/>
+          <w:sz w:val="24"/>
+          <w:szCs w:val="24"/>
+        </w:rPr>
+      </w:pPr>
       <w:r>
         <w:rPr>
           <w:rFonts w:ascii="Times New Roman" w:hAnsi="Times New Roman" w:cs="Times New Roman"/>
@@ -2101,7 +2187,6 @@
           <w:szCs w:val="24"/>
           <w:lang w:eastAsia="es-ES"/>
         </w:rPr>
-        <w:lastRenderedPageBreak/>
         <mc:AlternateContent>
           <mc:Choice Requires="wps">
             <w:drawing>
@@ -4562,13 +4647,7 @@
                         <w:rPr>
                           <w:rFonts w:ascii="Courier New" w:hAnsi="Courier New" w:cs="Courier New"/>
                         </w:rPr>
-                        <w:t>: en_</w:t>
-                      </w:r>
-                      <w:r>
-                        <w:rPr>
-                          <w:rFonts w:ascii="Courier New" w:hAnsi="Courier New" w:cs="Courier New"/>
-                        </w:rPr>
-                        <w:t>US.utf8 (</w:t>
+                        <w:t>: en_US.utf8 (</w:t>
                       </w:r>
                       <w:proofErr w:type="spellStart"/>
                       <w:r>
@@ -4931,8 +5010,6 @@
                         </w:rPr>
                         <w:t xml:space="preserve"> variables       29909339.3 </w:t>
                       </w:r>
-                      <w:bookmarkStart w:id="1" w:name="_GoBack"/>
-                      <w:bookmarkEnd w:id="1"/>
                       <w:proofErr w:type="spellStart"/>
                       <w:r>
                         <w:rPr>
@@ -6791,6 +6868,14 @@
         </w:rPr>
         <w:t xml:space="preserve"> con un fichero de pruebas de 100MB</w:t>
       </w:r>
+      <w:r>
+        <w:rPr>
+          <w:rFonts w:ascii="Times New Roman" w:hAnsi="Times New Roman" w:cs="Times New Roman"/>
+          <w:sz w:val="24"/>
+          <w:szCs w:val="24"/>
+        </w:rPr>
+        <w:t>:</w:t>
+      </w:r>
     </w:p>
     <w:p>
       <w:pPr>
@@ -6864,6 +6949,7 @@
           <w:noProof/>
           <w:sz w:val="24"/>
           <w:szCs w:val="24"/>
+          <w:lang w:eastAsia="es-ES"/>
         </w:rPr>
         <mc:AlternateContent>
           <mc:Choice Requires="wps">
@@ -7038,11 +7124,7 @@
           </mc:Choice>
           <mc:Fallback>
             <w:pict>
-              <v:shapetype w14:anchorId="34833942" id="_x0000_t202" coordsize="21600,21600" o:spt="202" path="m,l,21600r21600,l21600,xe">
-                <v:stroke joinstyle="miter"/>
-                <v:path gradientshapeok="t" o:connecttype="rect"/>
-              </v:shapetype>
-              <v:shape id="Cuadro de texto 1" o:spid="_x0000_s1029" type="#_x0000_t202" style="position:absolute;left:0;text-align:left;margin-left:-50.85pt;margin-top:25.5pt;width:532.8pt;height:109.8pt;z-index:-251651072;visibility:visible;mso-wrap-style:square;mso-width-percent:0;mso-height-percent:0;mso-wrap-distance-left:9pt;mso-wrap-distance-top:0;mso-wrap-distance-right:9pt;mso-wrap-distance-bottom:0;mso-position-horizontal:absolute;mso-position-horizontal-relative:margin;mso-position-vertical:absolute;mso-position-vertical-relative:text;mso-width-percent:0;mso-height-percent:0;mso-width-relative:margin;mso-height-relative:margin;v-text-anchor:top" o:gfxdata="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" fillcolor="white [3201]" strokeweight=".5pt">
+              <v:shape w14:anchorId="34833942" id="Cuadro de texto 1" o:spid="_x0000_s1029" type="#_x0000_t202" style="position:absolute;left:0;text-align:left;margin-left:-50.85pt;margin-top:25.5pt;width:532.8pt;height:109.8pt;z-index:-251651072;visibility:visible;mso-wrap-style:square;mso-width-percent:0;mso-height-percent:0;mso-wrap-distance-left:9pt;mso-wrap-distance-top:0;mso-wrap-distance-right:9pt;mso-wrap-distance-bottom:0;mso-position-horizontal:absolute;mso-position-horizontal-relative:margin;mso-position-vertical:absolute;mso-position-vertical-relative:text;mso-width-percent:0;mso-height-percent:0;mso-width-relative:margin;mso-height-relative:margin;v-text-anchor:top" o:gfxdata="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" fillcolor="white [3201]" strokeweight=".5pt">
                 <v:shadow on="t" color="black" opacity="26214f" origin=",.5" offset="0,-3pt"/>
                 <v:textbox>
                   <w:txbxContent>
@@ -7301,6 +7383,7 @@
           <w:noProof/>
           <w:sz w:val="24"/>
           <w:szCs w:val="24"/>
+          <w:lang w:eastAsia="es-ES"/>
         </w:rPr>
         <mc:AlternateContent>
           <mc:Choice Requires="wps">
@@ -7597,15 +7680,55 @@
           <w:sz w:val="24"/>
           <w:szCs w:val="24"/>
         </w:rPr>
-        <w:t>A diferencia del resultado del comando anterior, observamos que O_DIRECT está activado (por el -I). También observamos que el tiempo de resolución es de 0.000001s mientras que en el comando anterior fue de 0.000003s, siendo este tiempo 3 veces superior al actual.</w:t>
-      </w:r>
-      <w:r>
-        <w:rPr>
-          <w:rFonts w:ascii="Times New Roman" w:hAnsi="Times New Roman" w:cs="Times New Roman"/>
-          <w:sz w:val="24"/>
-          <w:szCs w:val="24"/>
-        </w:rPr>
-        <w:t xml:space="preserve"> También se observa que la mayoría de los valores se ven </w:t>
+        <w:t xml:space="preserve">A diferencia del resultado del comando anterior, observamos que O_DIRECT está activado (por el -I). </w:t>
+      </w:r>
+      <w:r>
+        <w:rPr>
+          <w:rFonts w:ascii="Times New Roman" w:hAnsi="Times New Roman" w:cs="Times New Roman"/>
+          <w:sz w:val="24"/>
+          <w:szCs w:val="24"/>
+        </w:rPr>
+        <w:t xml:space="preserve">También se observa que la mayoría de los valores </w:t>
+      </w:r>
+      <w:r>
+        <w:rPr>
+          <w:rFonts w:ascii="Times New Roman" w:hAnsi="Times New Roman" w:cs="Times New Roman"/>
+          <w:sz w:val="24"/>
+          <w:szCs w:val="24"/>
+        </w:rPr>
+        <w:t xml:space="preserve">de las operaciones </w:t>
+      </w:r>
+      <w:r>
+        <w:rPr>
+          <w:rFonts w:ascii="Times New Roman" w:hAnsi="Times New Roman" w:cs="Times New Roman"/>
+          <w:sz w:val="24"/>
+          <w:szCs w:val="24"/>
+        </w:rPr>
+        <w:t>se ven decrementados</w:t>
+      </w:r>
+      <w:r>
+        <w:rPr>
+          <w:rFonts w:ascii="Times New Roman" w:hAnsi="Times New Roman" w:cs="Times New Roman"/>
+          <w:sz w:val="24"/>
+          <w:szCs w:val="24"/>
+        </w:rPr>
+        <w:t xml:space="preserve"> (velocidades de transmisión más lentas)</w:t>
+      </w:r>
+      <w:r>
+        <w:rPr>
+          <w:rFonts w:ascii="Times New Roman" w:hAnsi="Times New Roman" w:cs="Times New Roman"/>
+          <w:sz w:val="24"/>
+          <w:szCs w:val="24"/>
+        </w:rPr>
+        <w:t>, ya que al no enviar los datos a un buffer</w:t>
+      </w:r>
+      <w:r>
+        <w:rPr>
+          <w:rFonts w:ascii="Times New Roman" w:hAnsi="Times New Roman" w:cs="Times New Roman"/>
+          <w:sz w:val="24"/>
+          <w:szCs w:val="24"/>
+        </w:rPr>
+        <w:t xml:space="preserve"> intermedio, los datos se están enviando directamente a disco (el cual es </w:t>
       </w:r>
       <w:r>
         <w:rPr>
@@ -7614,7 +7737,31 @@
           <w:szCs w:val="24"/>
         </w:rPr>
         <w:lastRenderedPageBreak/>
-        <w:t>decrementados, ya que al no enviar los datos a un buffer, estos tienen que someterse a las condiciones de arbitraje del bus de datos.</w:t>
+        <w:t>un dispositivo más lento que el buffer intermedio) y por lo tanto estamos obteniendo</w:t>
+      </w:r>
+      <w:r>
+        <w:rPr>
+          <w:rFonts w:ascii="Times New Roman" w:hAnsi="Times New Roman" w:cs="Times New Roman"/>
+          <w:sz w:val="24"/>
+          <w:szCs w:val="24"/>
+        </w:rPr>
+        <w:t xml:space="preserve"> </w:t>
+      </w:r>
+      <w:r>
+        <w:rPr>
+          <w:rFonts w:ascii="Times New Roman" w:hAnsi="Times New Roman" w:cs="Times New Roman"/>
+          <w:sz w:val="24"/>
+          <w:szCs w:val="24"/>
+        </w:rPr>
+        <w:t>valores más realistas del rendimiento de disco</w:t>
+      </w:r>
+      <w:r>
+        <w:rPr>
+          <w:rFonts w:ascii="Times New Roman" w:hAnsi="Times New Roman" w:cs="Times New Roman"/>
+          <w:sz w:val="24"/>
+          <w:szCs w:val="24"/>
+        </w:rPr>
+        <w:t>.</w:t>
       </w:r>
     </w:p>
     <w:p>
@@ -7718,7 +7865,25 @@
           <w:sz w:val="24"/>
           <w:szCs w:val="24"/>
         </w:rPr>
-        <w:t>” o tamaño de grabación (se realizan las operaciones sobre bloques de 16 Kilobytes) PREGUNTAAAR:</w:t>
+        <w:t>” o tamaño de grabación (se realizan las operaciones sobre bloq</w:t>
+      </w:r>
+      <w:r>
+        <w:rPr>
+          <w:rFonts w:ascii="Times New Roman" w:hAnsi="Times New Roman" w:cs="Times New Roman"/>
+          <w:sz w:val="24"/>
+          <w:szCs w:val="24"/>
+        </w:rPr>
+        <w:t>ues de 16 Kilobytes)</w:t>
+      </w:r>
+      <w:bookmarkStart w:id="0" w:name="_GoBack"/>
+      <w:bookmarkEnd w:id="0"/>
+      <w:r>
+        <w:rPr>
+          <w:rFonts w:ascii="Times New Roman" w:hAnsi="Times New Roman" w:cs="Times New Roman"/>
+          <w:sz w:val="24"/>
+          <w:szCs w:val="24"/>
+        </w:rPr>
+        <w:t>:</w:t>
       </w:r>
     </w:p>
     <w:p>
@@ -7734,6 +7899,53 @@
           <w:sz w:val="24"/>
           <w:szCs w:val="24"/>
           <w:bdr w:val="none" w:sz="0" w:space="0" w:color="auto" w:frame="1"/>
+        </w:rPr>
+      </w:pPr>
+      <w:r>
+        <w:rPr>
+          <w:rStyle w:val="CdigoHTML"/>
+          <w:rFonts w:ascii="Times New Roman" w:hAnsi="Times New Roman" w:cs="Times New Roman"/>
+          <w:color w:val="323232"/>
+          <w:sz w:val="24"/>
+          <w:szCs w:val="24"/>
+          <w:bdr w:val="none" w:sz="0" w:space="0" w:color="auto" w:frame="1"/>
+        </w:rPr>
+        <w:t>./</w:t>
+      </w:r>
+      <w:proofErr w:type="spellStart"/>
+      <w:r>
+        <w:rPr>
+          <w:rStyle w:val="CdigoHTML"/>
+          <w:rFonts w:ascii="Times New Roman" w:hAnsi="Times New Roman" w:cs="Times New Roman"/>
+          <w:color w:val="323232"/>
+          <w:sz w:val="24"/>
+          <w:szCs w:val="24"/>
+          <w:bdr w:val="none" w:sz="0" w:space="0" w:color="auto" w:frame="1"/>
+        </w:rPr>
+        <w:t>iozone</w:t>
+      </w:r>
+      <w:proofErr w:type="spellEnd"/>
+      <w:r>
+        <w:rPr>
+          <w:rStyle w:val="CdigoHTML"/>
+          <w:rFonts w:ascii="Times New Roman" w:hAnsi="Times New Roman" w:cs="Times New Roman"/>
+          <w:color w:val="323232"/>
+          <w:sz w:val="24"/>
+          <w:szCs w:val="24"/>
+          <w:bdr w:val="none" w:sz="0" w:space="0" w:color="auto" w:frame="1"/>
+        </w:rPr>
+        <w:t xml:space="preserve"> -I -s 100m -r 16k</w:t>
+      </w:r>
+    </w:p>
+    <w:p>
+      <w:pPr>
+        <w:spacing w:line="360" w:lineRule="auto"/>
+        <w:ind w:firstLine="360"/>
+        <w:jc w:val="both"/>
+        <w:rPr>
+          <w:rFonts w:ascii="Times New Roman" w:hAnsi="Times New Roman" w:cs="Times New Roman"/>
+          <w:sz w:val="24"/>
+          <w:szCs w:val="24"/>
         </w:rPr>
       </w:pPr>
       <w:r>
@@ -7752,7 +7964,7 @@
                   <wp:posOffset>-676275</wp:posOffset>
                 </wp:positionH>
                 <wp:positionV relativeFrom="paragraph">
-                  <wp:posOffset>403225</wp:posOffset>
+                  <wp:posOffset>361655</wp:posOffset>
                 </wp:positionV>
                 <wp:extent cx="6766560" cy="1386840"/>
                 <wp:effectExtent l="57150" t="95250" r="72390" b="41910"/>
@@ -7899,7 +8111,7 @@
           </mc:Choice>
           <mc:Fallback>
             <w:pict>
-              <v:shape w14:anchorId="59531E40" id="Cuadro de texto 18" o:spid="_x0000_s1031" type="#_x0000_t202" style="position:absolute;left:0;text-align:left;margin-left:-53.25pt;margin-top:31.75pt;width:532.8pt;height:109.2pt;z-index:-251646976;visibility:visible;mso-wrap-style:square;mso-width-percent:0;mso-height-percent:0;mso-wrap-distance-left:9pt;mso-wrap-distance-top:0;mso-wrap-distance-right:9pt;mso-wrap-distance-bottom:0;mso-position-horizontal:absolute;mso-position-horizontal-relative:margin;mso-position-vertical:absolute;mso-position-vertical-relative:text;mso-width-percent:0;mso-height-percent:0;mso-width-relative:margin;mso-height-relative:margin;v-text-anchor:top" o:gfxdata="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" fillcolor="white [3201]" strokeweight=".5pt">
+              <v:shape w14:anchorId="59531E40" id="Cuadro de texto 18" o:spid="_x0000_s1031" type="#_x0000_t202" style="position:absolute;left:0;text-align:left;margin-left:-53.25pt;margin-top:28.5pt;width:532.8pt;height:109.2pt;z-index:-251646976;visibility:visible;mso-wrap-style:square;mso-width-percent:0;mso-height-percent:0;mso-wrap-distance-left:9pt;mso-wrap-distance-top:0;mso-wrap-distance-right:9pt;mso-wrap-distance-bottom:0;mso-position-horizontal:absolute;mso-position-horizontal-relative:margin;mso-position-vertical:absolute;mso-position-vertical-relative:text;mso-width-percent:0;mso-height-percent:0;mso-width-relative:margin;mso-height-relative:margin;v-text-anchor:top" o:gfxdata="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" fillcolor="white [3201]" strokeweight=".5pt">
                 <v:shadow on="t" color="black" opacity="26214f" origin=",.5" offset="0,-3pt"/>
                 <v:textbox>
                   <w:txbxContent>
@@ -7986,41 +8198,6 @@
           </mc:Fallback>
         </mc:AlternateContent>
       </w:r>
-      <w:r>
-        <w:rPr>
-          <w:rStyle w:val="CdigoHTML"/>
-          <w:rFonts w:ascii="Times New Roman" w:hAnsi="Times New Roman" w:cs="Times New Roman"/>
-          <w:color w:val="323232"/>
-          <w:sz w:val="24"/>
-          <w:szCs w:val="24"/>
-          <w:bdr w:val="none" w:sz="0" w:space="0" w:color="auto" w:frame="1"/>
-        </w:rPr>
-        <w:t>./</w:t>
-      </w:r>
-      <w:proofErr w:type="spellStart"/>
-      <w:r>
-        <w:rPr>
-          <w:rStyle w:val="CdigoHTML"/>
-          <w:rFonts w:ascii="Times New Roman" w:hAnsi="Times New Roman" w:cs="Times New Roman"/>
-          <w:color w:val="323232"/>
-          <w:sz w:val="24"/>
-          <w:szCs w:val="24"/>
-          <w:bdr w:val="none" w:sz="0" w:space="0" w:color="auto" w:frame="1"/>
-        </w:rPr>
-        <w:t>iozone</w:t>
-      </w:r>
-      <w:proofErr w:type="spellEnd"/>
-      <w:r>
-        <w:rPr>
-          <w:rStyle w:val="CdigoHTML"/>
-          <w:rFonts w:ascii="Times New Roman" w:hAnsi="Times New Roman" w:cs="Times New Roman"/>
-          <w:color w:val="323232"/>
-          <w:sz w:val="24"/>
-          <w:szCs w:val="24"/>
-          <w:bdr w:val="none" w:sz="0" w:space="0" w:color="auto" w:frame="1"/>
-        </w:rPr>
-        <w:t xml:space="preserve"> -I -s 100m -r 16k</w:t>
-      </w:r>
     </w:p>
     <w:p>
       <w:pPr>
@@ -8039,15 +8216,55 @@
           <w:sz w:val="24"/>
           <w:szCs w:val="24"/>
         </w:rPr>
-        <w:t>En este último comando el tiempo de resolución vuelve a ser el mismo que el tiempo de resolución de la ejecución del primer comando.</w:t>
-      </w:r>
-      <w:r>
-        <w:rPr>
-          <w:rFonts w:ascii="Times New Roman" w:hAnsi="Times New Roman" w:cs="Times New Roman"/>
-          <w:sz w:val="24"/>
-          <w:szCs w:val="24"/>
-        </w:rPr>
-        <w:t xml:space="preserve"> Observamos que el </w:t>
+        <w:t>En este último</w:t>
+      </w:r>
+      <w:r>
+        <w:rPr>
+          <w:rFonts w:ascii="Times New Roman" w:hAnsi="Times New Roman" w:cs="Times New Roman"/>
+          <w:sz w:val="24"/>
+          <w:szCs w:val="24"/>
+        </w:rPr>
+        <w:t xml:space="preserve"> comando, los valores de rendimient</w:t>
+      </w:r>
+      <w:r>
+        <w:rPr>
+          <w:rFonts w:ascii="Times New Roman" w:hAnsi="Times New Roman" w:cs="Times New Roman"/>
+          <w:sz w:val="24"/>
+          <w:szCs w:val="24"/>
+        </w:rPr>
+        <w:t xml:space="preserve">o conseguidos son superiores a los de </w:t>
+      </w:r>
+      <w:r>
+        <w:rPr>
+          <w:rFonts w:ascii="Times New Roman" w:hAnsi="Times New Roman" w:cs="Times New Roman"/>
+          <w:sz w:val="24"/>
+          <w:szCs w:val="24"/>
+        </w:rPr>
+        <w:t>la ejecución anterior, pero sin superar a los obtenidos en la primera ejecución</w:t>
+      </w:r>
+      <w:r>
+        <w:rPr>
+          <w:rFonts w:ascii="Times New Roman" w:hAnsi="Times New Roman" w:cs="Times New Roman"/>
+          <w:sz w:val="24"/>
+          <w:szCs w:val="24"/>
+        </w:rPr>
+        <w:t xml:space="preserve"> (sin usar la opción -I)</w:t>
+      </w:r>
+      <w:r>
+        <w:rPr>
+          <w:rFonts w:ascii="Times New Roman" w:hAnsi="Times New Roman" w:cs="Times New Roman"/>
+          <w:sz w:val="24"/>
+          <w:szCs w:val="24"/>
+        </w:rPr>
+        <w:t>. Esto se debe a que al aumentar el tamaño de los bloques que enviamos a disco de 4KB a 16</w:t>
+      </w:r>
+      <w:r>
+        <w:rPr>
+          <w:rFonts w:ascii="Times New Roman" w:hAnsi="Times New Roman" w:cs="Times New Roman"/>
+          <w:sz w:val="24"/>
+          <w:szCs w:val="24"/>
+        </w:rPr>
+        <w:t>KB, estamos disminuyendo la latencia de envío y aumenta el ancho de banda utilizado, por lo tanto, los valores obtenidos (</w:t>
       </w:r>
       <w:proofErr w:type="spellStart"/>
       <w:r>
@@ -8056,7 +8273,7 @@
           <w:sz w:val="24"/>
           <w:szCs w:val="24"/>
         </w:rPr>
-        <w:t>record</w:t>
+        <w:t>kBytes</w:t>
       </w:r>
       <w:proofErr w:type="spellEnd"/>
       <w:r>
@@ -8065,7 +8282,7 @@
           <w:sz w:val="24"/>
           <w:szCs w:val="24"/>
         </w:rPr>
-        <w:t xml:space="preserve"> </w:t>
+        <w:t>/</w:t>
       </w:r>
       <w:proofErr w:type="spellStart"/>
       <w:r>
@@ -8074,7 +8291,7 @@
           <w:sz w:val="24"/>
           <w:szCs w:val="24"/>
         </w:rPr>
-        <w:t>length</w:t>
+        <w:t>sec</w:t>
       </w:r>
       <w:proofErr w:type="spellEnd"/>
       <w:r>
@@ -8083,66 +8300,17 @@
           <w:sz w:val="24"/>
           <w:szCs w:val="24"/>
         </w:rPr>
-        <w:t xml:space="preserve"> ha aumentado de 4 a 16 KB, por lo que el fichero de 100MB se dividirá en trozos de 16 KB cada uno, y estos trozos son sobre los que se realizarán las operaciones de I/O, para su posterior medición. Entre otros, los valores de </w:t>
-      </w:r>
-      <w:proofErr w:type="spellStart"/>
-      <w:r>
-        <w:rPr>
-          <w:rFonts w:ascii="Times New Roman" w:hAnsi="Times New Roman" w:cs="Times New Roman"/>
-          <w:sz w:val="24"/>
-          <w:szCs w:val="24"/>
-        </w:rPr>
-        <w:t>read</w:t>
-      </w:r>
-      <w:proofErr w:type="spellEnd"/>
-      <w:r>
-        <w:rPr>
-          <w:rFonts w:ascii="Times New Roman" w:hAnsi="Times New Roman" w:cs="Times New Roman"/>
-          <w:sz w:val="24"/>
-          <w:szCs w:val="24"/>
-        </w:rPr>
-        <w:t xml:space="preserve">, </w:t>
-      </w:r>
-      <w:proofErr w:type="spellStart"/>
-      <w:r>
-        <w:rPr>
-          <w:rFonts w:ascii="Times New Roman" w:hAnsi="Times New Roman" w:cs="Times New Roman"/>
-          <w:sz w:val="24"/>
-          <w:szCs w:val="24"/>
-        </w:rPr>
-        <w:t>write</w:t>
-      </w:r>
-      <w:proofErr w:type="spellEnd"/>
-      <w:r>
-        <w:rPr>
-          <w:rFonts w:ascii="Times New Roman" w:hAnsi="Times New Roman" w:cs="Times New Roman"/>
-          <w:sz w:val="24"/>
-          <w:szCs w:val="24"/>
-        </w:rPr>
-        <w:t xml:space="preserve"> aumentan ligeramente respecto a la prueba anterior ya que hemos aumentado el tamaño de los </w:t>
-      </w:r>
-      <w:proofErr w:type="spellStart"/>
-      <w:r>
-        <w:rPr>
-          <w:rFonts w:ascii="Times New Roman" w:hAnsi="Times New Roman" w:cs="Times New Roman"/>
-          <w:sz w:val="24"/>
-          <w:szCs w:val="24"/>
-        </w:rPr>
-        <w:t>chunks</w:t>
-      </w:r>
-      <w:proofErr w:type="spellEnd"/>
-      <w:r>
-        <w:rPr>
-          <w:rFonts w:ascii="Times New Roman" w:hAnsi="Times New Roman" w:cs="Times New Roman"/>
-          <w:sz w:val="24"/>
-          <w:szCs w:val="24"/>
-        </w:rPr>
-        <w:t xml:space="preserve"> que se envían a disco, sin llegar a sobrepasar los valores de la primera prueba, en la que no usábamos la opción -I.</w:t>
-      </w:r>
-      <w:bookmarkStart w:id="0" w:name="_GoBack"/>
-      <w:bookmarkEnd w:id="0"/>
+        <w:t>) son mayores que en la ejecución anterior</w:t>
+      </w:r>
+      <w:r>
+        <w:rPr>
+          <w:rFonts w:ascii="Times New Roman" w:hAnsi="Times New Roman" w:cs="Times New Roman"/>
+          <w:sz w:val="24"/>
+          <w:szCs w:val="24"/>
+        </w:rPr>
+        <w:t>.</w:t>
+      </w:r>
     </w:p>
-    <w:p/>
     <w:p>
       <w:pPr>
         <w:pStyle w:val="Ttulo1"/>
@@ -8166,8 +8334,3231 @@
         <w:t>Iperf3</w:t>
       </w:r>
     </w:p>
+    <w:p>
+      <w:pPr>
+        <w:spacing w:line="360" w:lineRule="auto"/>
+        <w:ind w:firstLine="360"/>
+        <w:jc w:val="both"/>
+        <w:rPr>
+          <w:rFonts w:ascii="Times New Roman" w:hAnsi="Times New Roman" w:cs="Times New Roman"/>
+          <w:sz w:val="24"/>
+          <w:szCs w:val="24"/>
+        </w:rPr>
+      </w:pPr>
+      <w:r>
+        <w:rPr>
+          <w:rFonts w:ascii="Times New Roman" w:hAnsi="Times New Roman" w:cs="Times New Roman"/>
+          <w:sz w:val="24"/>
+          <w:szCs w:val="24"/>
+        </w:rPr>
+        <w:t>En este último apartado utilizaremos iperf3, que es una herramienta que sirve para medir el ancho de banda de redes IP (soporta, entre otros protocolos UDP, TCP, IPv4, IPv6…).</w:t>
+      </w:r>
+    </w:p>
+    <w:p>
+      <w:pPr>
+        <w:spacing w:line="360" w:lineRule="auto"/>
+        <w:ind w:firstLine="360"/>
+        <w:jc w:val="both"/>
+        <w:rPr>
+          <w:rFonts w:ascii="Times New Roman" w:hAnsi="Times New Roman" w:cs="Times New Roman"/>
+          <w:sz w:val="24"/>
+          <w:szCs w:val="24"/>
+        </w:rPr>
+      </w:pPr>
+      <w:r>
+        <w:rPr>
+          <w:rFonts w:ascii="Times New Roman" w:hAnsi="Times New Roman" w:cs="Times New Roman"/>
+          <w:sz w:val="24"/>
+          <w:szCs w:val="24"/>
+        </w:rPr>
+        <w:t>En cada prueba que realiza nos proporciona información sobre el ancho de banda, pérdida de datos y otros parámetros.</w:t>
+      </w:r>
+    </w:p>
+    <w:p>
+      <w:pPr>
+        <w:spacing w:line="360" w:lineRule="auto"/>
+        <w:ind w:left="360"/>
+        <w:jc w:val="both"/>
+        <w:rPr>
+          <w:rFonts w:ascii="Times New Roman" w:hAnsi="Times New Roman" w:cs="Times New Roman"/>
+          <w:sz w:val="24"/>
+          <w:szCs w:val="24"/>
+        </w:rPr>
+      </w:pPr>
+      <w:r>
+        <w:rPr>
+          <w:rFonts w:ascii="Times New Roman" w:hAnsi="Times New Roman" w:cs="Times New Roman"/>
+          <w:sz w:val="24"/>
+          <w:szCs w:val="24"/>
+        </w:rPr>
+        <w:t>Primero arrancamos en una terminal un servidor TCP con la siguiente orden:</w:t>
+      </w:r>
+    </w:p>
+    <w:p>
+      <w:pPr>
+        <w:pStyle w:val="HTMLconformatoprevio"/>
+        <w:shd w:val="clear" w:color="auto" w:fill="ECECEC"/>
+        <w:spacing w:line="360" w:lineRule="auto"/>
+        <w:jc w:val="both"/>
+        <w:textAlignment w:val="baseline"/>
+        <w:rPr>
+          <w:rFonts w:ascii="Times New Roman" w:hAnsi="Times New Roman" w:cs="Times New Roman"/>
+          <w:color w:val="323232"/>
+          <w:sz w:val="24"/>
+          <w:szCs w:val="24"/>
+          <w:bdr w:val="none" w:sz="0" w:space="0" w:color="auto" w:frame="1"/>
+        </w:rPr>
+      </w:pPr>
+      <w:proofErr w:type="spellStart"/>
+      <w:r>
+        <w:rPr>
+          <w:rStyle w:val="CdigoHTML"/>
+          <w:rFonts w:ascii="Times New Roman" w:hAnsi="Times New Roman" w:cs="Times New Roman"/>
+          <w:color w:val="323232"/>
+          <w:sz w:val="24"/>
+          <w:szCs w:val="24"/>
+          <w:bdr w:val="none" w:sz="0" w:space="0" w:color="auto" w:frame="1"/>
+        </w:rPr>
+        <w:t>src</w:t>
+      </w:r>
+      <w:proofErr w:type="spellEnd"/>
+      <w:r>
+        <w:rPr>
+          <w:rStyle w:val="CdigoHTML"/>
+          <w:rFonts w:ascii="Times New Roman" w:hAnsi="Times New Roman" w:cs="Times New Roman"/>
+          <w:color w:val="323232"/>
+          <w:sz w:val="24"/>
+          <w:szCs w:val="24"/>
+          <w:bdr w:val="none" w:sz="0" w:space="0" w:color="auto" w:frame="1"/>
+        </w:rPr>
+        <w:t>/iperf3 -s</w:t>
+      </w:r>
+    </w:p>
     <w:p/>
+    <w:p>
+      <w:pPr>
+        <w:spacing w:line="360" w:lineRule="auto"/>
+        <w:ind w:firstLine="360"/>
+        <w:jc w:val="both"/>
+        <w:rPr>
+          <w:rFonts w:ascii="Times New Roman" w:hAnsi="Times New Roman" w:cs="Times New Roman"/>
+          <w:sz w:val="24"/>
+          <w:szCs w:val="24"/>
+        </w:rPr>
+      </w:pPr>
+      <w:r>
+        <w:rPr>
+          <w:rFonts w:ascii="Times New Roman" w:hAnsi="Times New Roman" w:cs="Times New Roman"/>
+          <w:sz w:val="24"/>
+          <w:szCs w:val="24"/>
+        </w:rPr>
+        <w:lastRenderedPageBreak/>
+        <w:t>En segundo lugar, iniciamos un cliente en otra terminal diferente con la dirección IP de la máquina (en este caso hemos usado localhost, ya que nos encontrábamos en la misma máquina).</w:t>
+      </w:r>
+    </w:p>
+    <w:p>
+      <w:pPr>
+        <w:pStyle w:val="HTMLconformatoprevio"/>
+        <w:shd w:val="clear" w:color="auto" w:fill="ECECEC"/>
+        <w:spacing w:line="360" w:lineRule="auto"/>
+        <w:jc w:val="both"/>
+        <w:textAlignment w:val="baseline"/>
+        <w:rPr>
+          <w:rFonts w:ascii="Times New Roman" w:hAnsi="Times New Roman" w:cs="Times New Roman"/>
+          <w:color w:val="323232"/>
+          <w:sz w:val="24"/>
+          <w:szCs w:val="24"/>
+          <w:bdr w:val="none" w:sz="0" w:space="0" w:color="auto" w:frame="1"/>
+        </w:rPr>
+      </w:pPr>
+      <w:proofErr w:type="spellStart"/>
+      <w:r>
+        <w:rPr>
+          <w:rStyle w:val="CdigoHTML"/>
+          <w:rFonts w:ascii="Times New Roman" w:hAnsi="Times New Roman" w:cs="Times New Roman"/>
+          <w:color w:val="323232"/>
+          <w:sz w:val="24"/>
+          <w:szCs w:val="24"/>
+          <w:bdr w:val="none" w:sz="0" w:space="0" w:color="auto" w:frame="1"/>
+        </w:rPr>
+        <w:t>src</w:t>
+      </w:r>
+      <w:proofErr w:type="spellEnd"/>
+      <w:r>
+        <w:rPr>
+          <w:rStyle w:val="CdigoHTML"/>
+          <w:rFonts w:ascii="Times New Roman" w:hAnsi="Times New Roman" w:cs="Times New Roman"/>
+          <w:color w:val="323232"/>
+          <w:sz w:val="24"/>
+          <w:szCs w:val="24"/>
+          <w:bdr w:val="none" w:sz="0" w:space="0" w:color="auto" w:frame="1"/>
+        </w:rPr>
+        <w:t>/iperf3 -c localhost</w:t>
+      </w:r>
+    </w:p>
     <w:p/>
+    <w:p>
+      <w:pPr>
+        <w:ind w:left="360"/>
+        <w:jc w:val="both"/>
+        <w:rPr>
+          <w:rFonts w:ascii="Times New Roman" w:hAnsi="Times New Roman" w:cs="Times New Roman"/>
+          <w:sz w:val="24"/>
+          <w:szCs w:val="24"/>
+        </w:rPr>
+      </w:pPr>
+      <w:r>
+        <w:rPr>
+          <w:rFonts w:ascii="Times New Roman" w:hAnsi="Times New Roman" w:cs="Times New Roman"/>
+          <w:sz w:val="24"/>
+          <w:szCs w:val="24"/>
+        </w:rPr>
+        <w:t>Y en último lugar, obtenemos los resultados del comando anterior:</w:t>
+      </w:r>
+    </w:p>
+    <w:p>
+      <w:r>
+        <w:rPr>
+          <w:rFonts w:ascii="Times New Roman" w:hAnsi="Times New Roman" w:cs="Times New Roman"/>
+          <w:noProof/>
+          <w:sz w:val="24"/>
+          <w:szCs w:val="24"/>
+          <w:lang w:eastAsia="es-ES"/>
+        </w:rPr>
+        <mc:AlternateContent>
+          <mc:Choice Requires="wps">
+            <w:drawing>
+              <wp:anchor distT="0" distB="0" distL="114300" distR="114300" simplePos="0" relativeHeight="251673600" behindDoc="1" locked="0" layoutInCell="1" allowOverlap="1" wp14:anchorId="27D92D74" wp14:editId="51B17788">
+                <wp:simplePos x="0" y="0"/>
+                <wp:positionH relativeFrom="margin">
+                  <wp:posOffset>-455295</wp:posOffset>
+                </wp:positionH>
+                <wp:positionV relativeFrom="paragraph">
+                  <wp:posOffset>311785</wp:posOffset>
+                </wp:positionV>
+                <wp:extent cx="6469380" cy="3909060"/>
+                <wp:effectExtent l="57150" t="95250" r="83820" b="34290"/>
+                <wp:wrapTight wrapText="bothSides">
+                  <wp:wrapPolygon edited="0">
+                    <wp:start x="-127" y="-526"/>
+                    <wp:lineTo x="-191" y="-421"/>
+                    <wp:lineTo x="-191" y="21579"/>
+                    <wp:lineTo x="-127" y="21684"/>
+                    <wp:lineTo x="21753" y="21684"/>
+                    <wp:lineTo x="21816" y="21474"/>
+                    <wp:lineTo x="21816" y="1263"/>
+                    <wp:lineTo x="21753" y="-316"/>
+                    <wp:lineTo x="21753" y="-526"/>
+                    <wp:lineTo x="-127" y="-526"/>
+                  </wp:wrapPolygon>
+                </wp:wrapTight>
+                <wp:docPr id="3" name="Cuadro de texto 3"/>
+                <wp:cNvGraphicFramePr/>
+                <a:graphic xmlns:a="http://schemas.openxmlformats.org/drawingml/2006/main">
+                  <a:graphicData uri="http://schemas.microsoft.com/office/word/2010/wordprocessingShape">
+                    <wps:wsp>
+                      <wps:cNvSpPr txBox="1"/>
+                      <wps:spPr>
+                        <a:xfrm>
+                          <a:off x="0" y="0"/>
+                          <a:ext cx="6469380" cy="3909060"/>
+                        </a:xfrm>
+                        <a:prstGeom prst="rect">
+                          <a:avLst/>
+                        </a:prstGeom>
+                        <a:solidFill>
+                          <a:schemeClr val="lt1"/>
+                        </a:solidFill>
+                        <a:ln w="6350">
+                          <a:solidFill>
+                            <a:prstClr val="black"/>
+                          </a:solidFill>
+                        </a:ln>
+                        <a:effectLst>
+                          <a:outerShdw blurRad="50800" dist="38100" dir="16200000" rotWithShape="0">
+                            <a:prstClr val="black">
+                              <a:alpha val="40000"/>
+                            </a:prstClr>
+                          </a:outerShdw>
+                        </a:effectLst>
+                      </wps:spPr>
+                      <wps:txbx>
+                        <w:txbxContent>
+                          <w:p>
+                            <w:pPr>
+                              <w:autoSpaceDE w:val="0"/>
+                              <w:autoSpaceDN w:val="0"/>
+                              <w:adjustRightInd w:val="0"/>
+                              <w:spacing w:after="0" w:line="240" w:lineRule="auto"/>
+                              <w:rPr>
+                                <w:rFonts w:ascii="Courier New" w:hAnsi="Courier New" w:cs="Courier New"/>
+                              </w:rPr>
+                            </w:pPr>
+                          </w:p>
+                          <w:p>
+                            <w:pPr>
+                              <w:autoSpaceDE w:val="0"/>
+                              <w:autoSpaceDN w:val="0"/>
+                              <w:adjustRightInd w:val="0"/>
+                              <w:spacing w:after="0" w:line="240" w:lineRule="auto"/>
+                              <w:rPr>
+                                <w:rFonts w:ascii="Courier New" w:hAnsi="Courier New" w:cs="Courier New"/>
+                              </w:rPr>
+                            </w:pPr>
+                            <w:proofErr w:type="spellStart"/>
+                            <w:r>
+                              <w:rPr>
+                                <w:rFonts w:ascii="Courier New" w:hAnsi="Courier New" w:cs="Courier New"/>
+                              </w:rPr>
+                              <w:t>usuario@</w:t>
+                            </w:r>
+                            <w:r>
+                              <w:rPr>
+                                <w:rFonts w:ascii="Courier New" w:hAnsi="Courier New" w:cs="Courier New"/>
+                              </w:rPr>
+                              <w:t>debian</w:t>
+                            </w:r>
+                            <w:proofErr w:type="spellEnd"/>
+                            <w:r>
+                              <w:rPr>
+                                <w:rFonts w:ascii="Courier New" w:hAnsi="Courier New" w:cs="Courier New"/>
+                              </w:rPr>
+                              <w:t xml:space="preserve">:~/iperf-3.1.2$ </w:t>
+                            </w:r>
+                            <w:proofErr w:type="spellStart"/>
+                            <w:r>
+                              <w:rPr>
+                                <w:rFonts w:ascii="Courier New" w:hAnsi="Courier New" w:cs="Courier New"/>
+                              </w:rPr>
+                              <w:t>src</w:t>
+                            </w:r>
+                            <w:proofErr w:type="spellEnd"/>
+                            <w:r>
+                              <w:rPr>
+                                <w:rFonts w:ascii="Courier New" w:hAnsi="Courier New" w:cs="Courier New"/>
+                              </w:rPr>
+                              <w:t>/iperf3 -c localhost</w:t>
+                            </w:r>
+                          </w:p>
+                          <w:p>
+                            <w:pPr>
+                              <w:autoSpaceDE w:val="0"/>
+                              <w:autoSpaceDN w:val="0"/>
+                              <w:adjustRightInd w:val="0"/>
+                              <w:spacing w:after="0" w:line="240" w:lineRule="auto"/>
+                              <w:rPr>
+                                <w:rFonts w:ascii="Courier New" w:hAnsi="Courier New" w:cs="Courier New"/>
+                              </w:rPr>
+                            </w:pPr>
+                            <w:proofErr w:type="spellStart"/>
+                            <w:r>
+                              <w:rPr>
+                                <w:rFonts w:ascii="Courier New" w:hAnsi="Courier New" w:cs="Courier New"/>
+                              </w:rPr>
+                              <w:t>Connecting</w:t>
+                            </w:r>
+                            <w:proofErr w:type="spellEnd"/>
+                            <w:r>
+                              <w:rPr>
+                                <w:rFonts w:ascii="Courier New" w:hAnsi="Courier New" w:cs="Courier New"/>
+                              </w:rPr>
+                              <w:t xml:space="preserve"> </w:t>
+                            </w:r>
+                            <w:proofErr w:type="spellStart"/>
+                            <w:r>
+                              <w:rPr>
+                                <w:rFonts w:ascii="Courier New" w:hAnsi="Courier New" w:cs="Courier New"/>
+                              </w:rPr>
+                              <w:t>to</w:t>
+                            </w:r>
+                            <w:proofErr w:type="spellEnd"/>
+                            <w:r>
+                              <w:rPr>
+                                <w:rFonts w:ascii="Courier New" w:hAnsi="Courier New" w:cs="Courier New"/>
+                              </w:rPr>
+                              <w:t xml:space="preserve"> host localhost, </w:t>
+                            </w:r>
+                            <w:proofErr w:type="spellStart"/>
+                            <w:r>
+                              <w:rPr>
+                                <w:rFonts w:ascii="Courier New" w:hAnsi="Courier New" w:cs="Courier New"/>
+                              </w:rPr>
+                              <w:t>port</w:t>
+                            </w:r>
+                            <w:proofErr w:type="spellEnd"/>
+                            <w:r>
+                              <w:rPr>
+                                <w:rFonts w:ascii="Courier New" w:hAnsi="Courier New" w:cs="Courier New"/>
+                              </w:rPr>
+                              <w:t xml:space="preserve"> 5201</w:t>
+                            </w:r>
+                          </w:p>
+                          <w:p>
+                            <w:pPr>
+                              <w:autoSpaceDE w:val="0"/>
+                              <w:autoSpaceDN w:val="0"/>
+                              <w:adjustRightInd w:val="0"/>
+                              <w:spacing w:after="0" w:line="240" w:lineRule="auto"/>
+                              <w:rPr>
+                                <w:rFonts w:ascii="Courier New" w:hAnsi="Courier New" w:cs="Courier New"/>
+                              </w:rPr>
+                            </w:pPr>
+                            <w:r>
+                              <w:rPr>
+                                <w:rFonts w:ascii="Courier New" w:hAnsi="Courier New" w:cs="Courier New"/>
+                              </w:rPr>
+                              <w:t xml:space="preserve">[  4] local ::1 </w:t>
+                            </w:r>
+                            <w:proofErr w:type="spellStart"/>
+                            <w:r>
+                              <w:rPr>
+                                <w:rFonts w:ascii="Courier New" w:hAnsi="Courier New" w:cs="Courier New"/>
+                              </w:rPr>
+                              <w:t>port</w:t>
+                            </w:r>
+                            <w:proofErr w:type="spellEnd"/>
+                            <w:r>
+                              <w:rPr>
+                                <w:rFonts w:ascii="Courier New" w:hAnsi="Courier New" w:cs="Courier New"/>
+                              </w:rPr>
+                              <w:t xml:space="preserve"> 34202 </w:t>
+                            </w:r>
+                            <w:proofErr w:type="spellStart"/>
+                            <w:r>
+                              <w:rPr>
+                                <w:rFonts w:ascii="Courier New" w:hAnsi="Courier New" w:cs="Courier New"/>
+                              </w:rPr>
+                              <w:t>connected</w:t>
+                            </w:r>
+                            <w:proofErr w:type="spellEnd"/>
+                            <w:r>
+                              <w:rPr>
+                                <w:rFonts w:ascii="Courier New" w:hAnsi="Courier New" w:cs="Courier New"/>
+                              </w:rPr>
+                              <w:t xml:space="preserve"> </w:t>
+                            </w:r>
+                            <w:proofErr w:type="spellStart"/>
+                            <w:r>
+                              <w:rPr>
+                                <w:rFonts w:ascii="Courier New" w:hAnsi="Courier New" w:cs="Courier New"/>
+                              </w:rPr>
+                              <w:t>to</w:t>
+                            </w:r>
+                            <w:proofErr w:type="spellEnd"/>
+                            <w:r>
+                              <w:rPr>
+                                <w:rFonts w:ascii="Courier New" w:hAnsi="Courier New" w:cs="Courier New"/>
+                              </w:rPr>
+                              <w:t xml:space="preserve"> ::1 </w:t>
+                            </w:r>
+                            <w:proofErr w:type="spellStart"/>
+                            <w:r>
+                              <w:rPr>
+                                <w:rFonts w:ascii="Courier New" w:hAnsi="Courier New" w:cs="Courier New"/>
+                              </w:rPr>
+                              <w:t>port</w:t>
+                            </w:r>
+                            <w:proofErr w:type="spellEnd"/>
+                            <w:r>
+                              <w:rPr>
+                                <w:rFonts w:ascii="Courier New" w:hAnsi="Courier New" w:cs="Courier New"/>
+                              </w:rPr>
+                              <w:t xml:space="preserve"> 5201</w:t>
+                            </w:r>
+                          </w:p>
+                          <w:p>
+                            <w:pPr>
+                              <w:autoSpaceDE w:val="0"/>
+                              <w:autoSpaceDN w:val="0"/>
+                              <w:adjustRightInd w:val="0"/>
+                              <w:spacing w:after="0" w:line="240" w:lineRule="auto"/>
+                              <w:rPr>
+                                <w:rFonts w:ascii="Courier New" w:hAnsi="Courier New" w:cs="Courier New"/>
+                              </w:rPr>
+                            </w:pPr>
+                            <w:r>
+                              <w:rPr>
+                                <w:rFonts w:ascii="Courier New" w:hAnsi="Courier New" w:cs="Courier New"/>
+                              </w:rPr>
+                              <w:t xml:space="preserve">[ ID] </w:t>
+                            </w:r>
+                            <w:proofErr w:type="spellStart"/>
+                            <w:r>
+                              <w:rPr>
+                                <w:rFonts w:ascii="Courier New" w:hAnsi="Courier New" w:cs="Courier New"/>
+                              </w:rPr>
+                              <w:t>Interval</w:t>
+                            </w:r>
+                            <w:proofErr w:type="spellEnd"/>
+                            <w:r>
+                              <w:rPr>
+                                <w:rFonts w:ascii="Courier New" w:hAnsi="Courier New" w:cs="Courier New"/>
+                              </w:rPr>
+                              <w:t xml:space="preserve">           Transfer     </w:t>
+                            </w:r>
+                            <w:proofErr w:type="spellStart"/>
+                            <w:r>
+                              <w:rPr>
+                                <w:rFonts w:ascii="Courier New" w:hAnsi="Courier New" w:cs="Courier New"/>
+                              </w:rPr>
+                              <w:t>Bandwidth</w:t>
+                            </w:r>
+                            <w:proofErr w:type="spellEnd"/>
+                            <w:r>
+                              <w:rPr>
+                                <w:rFonts w:ascii="Courier New" w:hAnsi="Courier New" w:cs="Courier New"/>
+                              </w:rPr>
+                              <w:t xml:space="preserve">       </w:t>
+                            </w:r>
+                            <w:proofErr w:type="spellStart"/>
+                            <w:r>
+                              <w:rPr>
+                                <w:rFonts w:ascii="Courier New" w:hAnsi="Courier New" w:cs="Courier New"/>
+                              </w:rPr>
+                              <w:t>Retr</w:t>
+                            </w:r>
+                            <w:proofErr w:type="spellEnd"/>
+                            <w:r>
+                              <w:rPr>
+                                <w:rFonts w:ascii="Courier New" w:hAnsi="Courier New" w:cs="Courier New"/>
+                              </w:rPr>
+                              <w:t xml:space="preserve">  </w:t>
+                            </w:r>
+                            <w:proofErr w:type="spellStart"/>
+                            <w:r>
+                              <w:rPr>
+                                <w:rFonts w:ascii="Courier New" w:hAnsi="Courier New" w:cs="Courier New"/>
+                              </w:rPr>
+                              <w:t>Cwnd</w:t>
+                            </w:r>
+                            <w:proofErr w:type="spellEnd"/>
+                          </w:p>
+                          <w:p>
+                            <w:pPr>
+                              <w:autoSpaceDE w:val="0"/>
+                              <w:autoSpaceDN w:val="0"/>
+                              <w:adjustRightInd w:val="0"/>
+                              <w:spacing w:after="0" w:line="240" w:lineRule="auto"/>
+                              <w:rPr>
+                                <w:rFonts w:ascii="Courier New" w:hAnsi="Courier New" w:cs="Courier New"/>
+                              </w:rPr>
+                            </w:pPr>
+                            <w:r>
+                              <w:rPr>
+                                <w:rFonts w:ascii="Courier New" w:hAnsi="Courier New" w:cs="Courier New"/>
+                              </w:rPr>
+                              <w:t xml:space="preserve">[  4]   0.00-1.00   </w:t>
+                            </w:r>
+                            <w:proofErr w:type="spellStart"/>
+                            <w:r>
+                              <w:rPr>
+                                <w:rFonts w:ascii="Courier New" w:hAnsi="Courier New" w:cs="Courier New"/>
+                              </w:rPr>
+                              <w:t>sec</w:t>
+                            </w:r>
+                            <w:proofErr w:type="spellEnd"/>
+                            <w:r>
+                              <w:rPr>
+                                <w:rFonts w:ascii="Courier New" w:hAnsi="Courier New" w:cs="Courier New"/>
+                              </w:rPr>
+                              <w:t xml:space="preserve">  4.86 </w:t>
+                            </w:r>
+                            <w:proofErr w:type="spellStart"/>
+                            <w:r>
+                              <w:rPr>
+                                <w:rFonts w:ascii="Courier New" w:hAnsi="Courier New" w:cs="Courier New"/>
+                              </w:rPr>
+                              <w:t>GBytes</w:t>
+                            </w:r>
+                            <w:proofErr w:type="spellEnd"/>
+                            <w:r>
+                              <w:rPr>
+                                <w:rFonts w:ascii="Courier New" w:hAnsi="Courier New" w:cs="Courier New"/>
+                              </w:rPr>
+                              <w:t xml:space="preserve">  41.7 </w:t>
+                            </w:r>
+                            <w:proofErr w:type="spellStart"/>
+                            <w:r>
+                              <w:rPr>
+                                <w:rFonts w:ascii="Courier New" w:hAnsi="Courier New" w:cs="Courier New"/>
+                              </w:rPr>
+                              <w:t>Gbits</w:t>
+                            </w:r>
+                            <w:proofErr w:type="spellEnd"/>
+                            <w:r>
+                              <w:rPr>
+                                <w:rFonts w:ascii="Courier New" w:hAnsi="Courier New" w:cs="Courier New"/>
+                              </w:rPr>
+                              <w:t>/</w:t>
+                            </w:r>
+                            <w:proofErr w:type="spellStart"/>
+                            <w:r>
+                              <w:rPr>
+                                <w:rFonts w:ascii="Courier New" w:hAnsi="Courier New" w:cs="Courier New"/>
+                              </w:rPr>
+                              <w:t>sec</w:t>
+                            </w:r>
+                            <w:proofErr w:type="spellEnd"/>
+                            <w:r>
+                              <w:rPr>
+                                <w:rFonts w:ascii="Courier New" w:hAnsi="Courier New" w:cs="Courier New"/>
+                              </w:rPr>
+                              <w:t xml:space="preserve">    0    591 </w:t>
+                            </w:r>
+                            <w:proofErr w:type="spellStart"/>
+                            <w:r>
+                              <w:rPr>
+                                <w:rFonts w:ascii="Courier New" w:hAnsi="Courier New" w:cs="Courier New"/>
+                              </w:rPr>
+                              <w:t>KBytes</w:t>
+                            </w:r>
+                            <w:proofErr w:type="spellEnd"/>
+                            <w:r>
+                              <w:rPr>
+                                <w:rFonts w:ascii="Courier New" w:hAnsi="Courier New" w:cs="Courier New"/>
+                              </w:rPr>
+                              <w:t xml:space="preserve">       </w:t>
+                            </w:r>
+                          </w:p>
+                          <w:p>
+                            <w:pPr>
+                              <w:autoSpaceDE w:val="0"/>
+                              <w:autoSpaceDN w:val="0"/>
+                              <w:adjustRightInd w:val="0"/>
+                              <w:spacing w:after="0" w:line="240" w:lineRule="auto"/>
+                              <w:rPr>
+                                <w:rFonts w:ascii="Courier New" w:hAnsi="Courier New" w:cs="Courier New"/>
+                              </w:rPr>
+                            </w:pPr>
+                            <w:r>
+                              <w:rPr>
+                                <w:rFonts w:ascii="Courier New" w:hAnsi="Courier New" w:cs="Courier New"/>
+                              </w:rPr>
+                              <w:t xml:space="preserve">[  4]   1.00-2.00   </w:t>
+                            </w:r>
+                            <w:proofErr w:type="spellStart"/>
+                            <w:r>
+                              <w:rPr>
+                                <w:rFonts w:ascii="Courier New" w:hAnsi="Courier New" w:cs="Courier New"/>
+                              </w:rPr>
+                              <w:t>sec</w:t>
+                            </w:r>
+                            <w:proofErr w:type="spellEnd"/>
+                            <w:r>
+                              <w:rPr>
+                                <w:rFonts w:ascii="Courier New" w:hAnsi="Courier New" w:cs="Courier New"/>
+                              </w:rPr>
+                              <w:t xml:space="preserve">  5.18 </w:t>
+                            </w:r>
+                            <w:proofErr w:type="spellStart"/>
+                            <w:r>
+                              <w:rPr>
+                                <w:rFonts w:ascii="Courier New" w:hAnsi="Courier New" w:cs="Courier New"/>
+                              </w:rPr>
+                              <w:t>GBytes</w:t>
+                            </w:r>
+                            <w:proofErr w:type="spellEnd"/>
+                            <w:r>
+                              <w:rPr>
+                                <w:rFonts w:ascii="Courier New" w:hAnsi="Courier New" w:cs="Courier New"/>
+                              </w:rPr>
+                              <w:t xml:space="preserve">  44.5 </w:t>
+                            </w:r>
+                            <w:proofErr w:type="spellStart"/>
+                            <w:r>
+                              <w:rPr>
+                                <w:rFonts w:ascii="Courier New" w:hAnsi="Courier New" w:cs="Courier New"/>
+                              </w:rPr>
+                              <w:t>Gbits</w:t>
+                            </w:r>
+                            <w:proofErr w:type="spellEnd"/>
+                            <w:r>
+                              <w:rPr>
+                                <w:rFonts w:ascii="Courier New" w:hAnsi="Courier New" w:cs="Courier New"/>
+                              </w:rPr>
+                              <w:t>/</w:t>
+                            </w:r>
+                            <w:proofErr w:type="spellStart"/>
+                            <w:r>
+                              <w:rPr>
+                                <w:rFonts w:ascii="Courier New" w:hAnsi="Courier New" w:cs="Courier New"/>
+                              </w:rPr>
+                              <w:t>sec</w:t>
+                            </w:r>
+                            <w:proofErr w:type="spellEnd"/>
+                            <w:r>
+                              <w:rPr>
+                                <w:rFonts w:ascii="Courier New" w:hAnsi="Courier New" w:cs="Courier New"/>
+                              </w:rPr>
+                              <w:t xml:space="preserve">    0    591 </w:t>
+                            </w:r>
+                            <w:proofErr w:type="spellStart"/>
+                            <w:r>
+                              <w:rPr>
+                                <w:rFonts w:ascii="Courier New" w:hAnsi="Courier New" w:cs="Courier New"/>
+                              </w:rPr>
+                              <w:t>KBytes</w:t>
+                            </w:r>
+                            <w:proofErr w:type="spellEnd"/>
+                            <w:r>
+                              <w:rPr>
+                                <w:rFonts w:ascii="Courier New" w:hAnsi="Courier New" w:cs="Courier New"/>
+                              </w:rPr>
+                              <w:t xml:space="preserve">       </w:t>
+                            </w:r>
+                          </w:p>
+                          <w:p>
+                            <w:pPr>
+                              <w:autoSpaceDE w:val="0"/>
+                              <w:autoSpaceDN w:val="0"/>
+                              <w:adjustRightInd w:val="0"/>
+                              <w:spacing w:after="0" w:line="240" w:lineRule="auto"/>
+                              <w:rPr>
+                                <w:rFonts w:ascii="Courier New" w:hAnsi="Courier New" w:cs="Courier New"/>
+                              </w:rPr>
+                            </w:pPr>
+                            <w:r>
+                              <w:rPr>
+                                <w:rFonts w:ascii="Courier New" w:hAnsi="Courier New" w:cs="Courier New"/>
+                              </w:rPr>
+                              <w:t xml:space="preserve">[  4]   2.00-3.00   </w:t>
+                            </w:r>
+                            <w:proofErr w:type="spellStart"/>
+                            <w:r>
+                              <w:rPr>
+                                <w:rFonts w:ascii="Courier New" w:hAnsi="Courier New" w:cs="Courier New"/>
+                              </w:rPr>
+                              <w:t>sec</w:t>
+                            </w:r>
+                            <w:proofErr w:type="spellEnd"/>
+                            <w:r>
+                              <w:rPr>
+                                <w:rFonts w:ascii="Courier New" w:hAnsi="Courier New" w:cs="Courier New"/>
+                              </w:rPr>
+                              <w:t xml:space="preserve">  5.09 </w:t>
+                            </w:r>
+                            <w:proofErr w:type="spellStart"/>
+                            <w:r>
+                              <w:rPr>
+                                <w:rFonts w:ascii="Courier New" w:hAnsi="Courier New" w:cs="Courier New"/>
+                              </w:rPr>
+                              <w:t>GBytes</w:t>
+                            </w:r>
+                            <w:proofErr w:type="spellEnd"/>
+                            <w:r>
+                              <w:rPr>
+                                <w:rFonts w:ascii="Courier New" w:hAnsi="Courier New" w:cs="Courier New"/>
+                              </w:rPr>
+                              <w:t xml:space="preserve">  43.7 </w:t>
+                            </w:r>
+                            <w:proofErr w:type="spellStart"/>
+                            <w:r>
+                              <w:rPr>
+                                <w:rFonts w:ascii="Courier New" w:hAnsi="Courier New" w:cs="Courier New"/>
+                              </w:rPr>
+                              <w:t>Gbits</w:t>
+                            </w:r>
+                            <w:proofErr w:type="spellEnd"/>
+                            <w:r>
+                              <w:rPr>
+                                <w:rFonts w:ascii="Courier New" w:hAnsi="Courier New" w:cs="Courier New"/>
+                              </w:rPr>
+                              <w:t>/</w:t>
+                            </w:r>
+                            <w:proofErr w:type="spellStart"/>
+                            <w:r>
+                              <w:rPr>
+                                <w:rFonts w:ascii="Courier New" w:hAnsi="Courier New" w:cs="Courier New"/>
+                              </w:rPr>
+                              <w:t>sec</w:t>
+                            </w:r>
+                            <w:proofErr w:type="spellEnd"/>
+                            <w:r>
+                              <w:rPr>
+                                <w:rFonts w:ascii="Courier New" w:hAnsi="Courier New" w:cs="Courier New"/>
+                              </w:rPr>
+                              <w:t xml:space="preserve">    0    591 </w:t>
+                            </w:r>
+                            <w:proofErr w:type="spellStart"/>
+                            <w:r>
+                              <w:rPr>
+                                <w:rFonts w:ascii="Courier New" w:hAnsi="Courier New" w:cs="Courier New"/>
+                              </w:rPr>
+                              <w:t>KBytes</w:t>
+                            </w:r>
+                            <w:proofErr w:type="spellEnd"/>
+                            <w:r>
+                              <w:rPr>
+                                <w:rFonts w:ascii="Courier New" w:hAnsi="Courier New" w:cs="Courier New"/>
+                              </w:rPr>
+                              <w:t xml:space="preserve">       </w:t>
+                            </w:r>
+                          </w:p>
+                          <w:p>
+                            <w:pPr>
+                              <w:autoSpaceDE w:val="0"/>
+                              <w:autoSpaceDN w:val="0"/>
+                              <w:adjustRightInd w:val="0"/>
+                              <w:spacing w:after="0" w:line="240" w:lineRule="auto"/>
+                              <w:rPr>
+                                <w:rFonts w:ascii="Courier New" w:hAnsi="Courier New" w:cs="Courier New"/>
+                              </w:rPr>
+                            </w:pPr>
+                            <w:r>
+                              <w:rPr>
+                                <w:rFonts w:ascii="Courier New" w:hAnsi="Courier New" w:cs="Courier New"/>
+                              </w:rPr>
+                              <w:t xml:space="preserve">[  4]   3.00-4.00   </w:t>
+                            </w:r>
+                            <w:proofErr w:type="spellStart"/>
+                            <w:r>
+                              <w:rPr>
+                                <w:rFonts w:ascii="Courier New" w:hAnsi="Courier New" w:cs="Courier New"/>
+                              </w:rPr>
+                              <w:t>sec</w:t>
+                            </w:r>
+                            <w:proofErr w:type="spellEnd"/>
+                            <w:r>
+                              <w:rPr>
+                                <w:rFonts w:ascii="Courier New" w:hAnsi="Courier New" w:cs="Courier New"/>
+                              </w:rPr>
+                              <w:t xml:space="preserve">  5.10 </w:t>
+                            </w:r>
+                            <w:proofErr w:type="spellStart"/>
+                            <w:r>
+                              <w:rPr>
+                                <w:rFonts w:ascii="Courier New" w:hAnsi="Courier New" w:cs="Courier New"/>
+                              </w:rPr>
+                              <w:t>GBytes</w:t>
+                            </w:r>
+                            <w:proofErr w:type="spellEnd"/>
+                            <w:r>
+                              <w:rPr>
+                                <w:rFonts w:ascii="Courier New" w:hAnsi="Courier New" w:cs="Courier New"/>
+                              </w:rPr>
+                              <w:t xml:space="preserve">  43.8 </w:t>
+                            </w:r>
+                            <w:proofErr w:type="spellStart"/>
+                            <w:r>
+                              <w:rPr>
+                                <w:rFonts w:ascii="Courier New" w:hAnsi="Courier New" w:cs="Courier New"/>
+                              </w:rPr>
+                              <w:t>Gbits</w:t>
+                            </w:r>
+                            <w:proofErr w:type="spellEnd"/>
+                            <w:r>
+                              <w:rPr>
+                                <w:rFonts w:ascii="Courier New" w:hAnsi="Courier New" w:cs="Courier New"/>
+                              </w:rPr>
+                              <w:t>/</w:t>
+                            </w:r>
+                            <w:proofErr w:type="spellStart"/>
+                            <w:r>
+                              <w:rPr>
+                                <w:rFonts w:ascii="Courier New" w:hAnsi="Courier New" w:cs="Courier New"/>
+                              </w:rPr>
+                              <w:t>sec</w:t>
+                            </w:r>
+                            <w:proofErr w:type="spellEnd"/>
+                            <w:r>
+                              <w:rPr>
+                                <w:rFonts w:ascii="Courier New" w:hAnsi="Courier New" w:cs="Courier New"/>
+                              </w:rPr>
+                              <w:t xml:space="preserve">    0    591 </w:t>
+                            </w:r>
+                            <w:proofErr w:type="spellStart"/>
+                            <w:r>
+                              <w:rPr>
+                                <w:rFonts w:ascii="Courier New" w:hAnsi="Courier New" w:cs="Courier New"/>
+                              </w:rPr>
+                              <w:t>KBytes</w:t>
+                            </w:r>
+                            <w:proofErr w:type="spellEnd"/>
+                            <w:r>
+                              <w:rPr>
+                                <w:rFonts w:ascii="Courier New" w:hAnsi="Courier New" w:cs="Courier New"/>
+                              </w:rPr>
+                              <w:t xml:space="preserve">       </w:t>
+                            </w:r>
+                          </w:p>
+                          <w:p>
+                            <w:pPr>
+                              <w:autoSpaceDE w:val="0"/>
+                              <w:autoSpaceDN w:val="0"/>
+                              <w:adjustRightInd w:val="0"/>
+                              <w:spacing w:after="0" w:line="240" w:lineRule="auto"/>
+                              <w:rPr>
+                                <w:rFonts w:ascii="Courier New" w:hAnsi="Courier New" w:cs="Courier New"/>
+                              </w:rPr>
+                            </w:pPr>
+                            <w:r>
+                              <w:rPr>
+                                <w:rFonts w:ascii="Courier New" w:hAnsi="Courier New" w:cs="Courier New"/>
+                              </w:rPr>
+                              <w:t xml:space="preserve">[  4]   4.00-5.00   </w:t>
+                            </w:r>
+                            <w:proofErr w:type="spellStart"/>
+                            <w:r>
+                              <w:rPr>
+                                <w:rFonts w:ascii="Courier New" w:hAnsi="Courier New" w:cs="Courier New"/>
+                              </w:rPr>
+                              <w:t>sec</w:t>
+                            </w:r>
+                            <w:proofErr w:type="spellEnd"/>
+                            <w:r>
+                              <w:rPr>
+                                <w:rFonts w:ascii="Courier New" w:hAnsi="Courier New" w:cs="Courier New"/>
+                              </w:rPr>
+                              <w:t xml:space="preserve">  4.95 </w:t>
+                            </w:r>
+                            <w:proofErr w:type="spellStart"/>
+                            <w:r>
+                              <w:rPr>
+                                <w:rFonts w:ascii="Courier New" w:hAnsi="Courier New" w:cs="Courier New"/>
+                              </w:rPr>
+                              <w:t>GBytes</w:t>
+                            </w:r>
+                            <w:proofErr w:type="spellEnd"/>
+                            <w:r>
+                              <w:rPr>
+                                <w:rFonts w:ascii="Courier New" w:hAnsi="Courier New" w:cs="Courier New"/>
+                              </w:rPr>
+                              <w:t xml:space="preserve">  42.5 </w:t>
+                            </w:r>
+                            <w:proofErr w:type="spellStart"/>
+                            <w:r>
+                              <w:rPr>
+                                <w:rFonts w:ascii="Courier New" w:hAnsi="Courier New" w:cs="Courier New"/>
+                              </w:rPr>
+                              <w:t>Gbits</w:t>
+                            </w:r>
+                            <w:proofErr w:type="spellEnd"/>
+                            <w:r>
+                              <w:rPr>
+                                <w:rFonts w:ascii="Courier New" w:hAnsi="Courier New" w:cs="Courier New"/>
+                              </w:rPr>
+                              <w:t>/</w:t>
+                            </w:r>
+                            <w:proofErr w:type="spellStart"/>
+                            <w:r>
+                              <w:rPr>
+                                <w:rFonts w:ascii="Courier New" w:hAnsi="Courier New" w:cs="Courier New"/>
+                              </w:rPr>
+                              <w:t>sec</w:t>
+                            </w:r>
+                            <w:proofErr w:type="spellEnd"/>
+                            <w:r>
+                              <w:rPr>
+                                <w:rFonts w:ascii="Courier New" w:hAnsi="Courier New" w:cs="Courier New"/>
+                              </w:rPr>
+                              <w:t xml:space="preserve">    0    591 </w:t>
+                            </w:r>
+                            <w:proofErr w:type="spellStart"/>
+                            <w:r>
+                              <w:rPr>
+                                <w:rFonts w:ascii="Courier New" w:hAnsi="Courier New" w:cs="Courier New"/>
+                              </w:rPr>
+                              <w:t>KBytes</w:t>
+                            </w:r>
+                            <w:proofErr w:type="spellEnd"/>
+                            <w:r>
+                              <w:rPr>
+                                <w:rFonts w:ascii="Courier New" w:hAnsi="Courier New" w:cs="Courier New"/>
+                              </w:rPr>
+                              <w:t xml:space="preserve">       </w:t>
+                            </w:r>
+                          </w:p>
+                          <w:p>
+                            <w:pPr>
+                              <w:autoSpaceDE w:val="0"/>
+                              <w:autoSpaceDN w:val="0"/>
+                              <w:adjustRightInd w:val="0"/>
+                              <w:spacing w:after="0" w:line="240" w:lineRule="auto"/>
+                              <w:rPr>
+                                <w:rFonts w:ascii="Courier New" w:hAnsi="Courier New" w:cs="Courier New"/>
+                              </w:rPr>
+                            </w:pPr>
+                            <w:r>
+                              <w:rPr>
+                                <w:rFonts w:ascii="Courier New" w:hAnsi="Courier New" w:cs="Courier New"/>
+                              </w:rPr>
+                              <w:t xml:space="preserve">[  4]   5.00-6.00   </w:t>
+                            </w:r>
+                            <w:proofErr w:type="spellStart"/>
+                            <w:r>
+                              <w:rPr>
+                                <w:rFonts w:ascii="Courier New" w:hAnsi="Courier New" w:cs="Courier New"/>
+                              </w:rPr>
+                              <w:t>sec</w:t>
+                            </w:r>
+                            <w:proofErr w:type="spellEnd"/>
+                            <w:r>
+                              <w:rPr>
+                                <w:rFonts w:ascii="Courier New" w:hAnsi="Courier New" w:cs="Courier New"/>
+                              </w:rPr>
+                              <w:t xml:space="preserve">  5.17 </w:t>
+                            </w:r>
+                            <w:proofErr w:type="spellStart"/>
+                            <w:r>
+                              <w:rPr>
+                                <w:rFonts w:ascii="Courier New" w:hAnsi="Courier New" w:cs="Courier New"/>
+                              </w:rPr>
+                              <w:t>GBytes</w:t>
+                            </w:r>
+                            <w:proofErr w:type="spellEnd"/>
+                            <w:r>
+                              <w:rPr>
+                                <w:rFonts w:ascii="Courier New" w:hAnsi="Courier New" w:cs="Courier New"/>
+                              </w:rPr>
+                              <w:t xml:space="preserve">  44.4 </w:t>
+                            </w:r>
+                            <w:proofErr w:type="spellStart"/>
+                            <w:r>
+                              <w:rPr>
+                                <w:rFonts w:ascii="Courier New" w:hAnsi="Courier New" w:cs="Courier New"/>
+                              </w:rPr>
+                              <w:t>Gbits</w:t>
+                            </w:r>
+                            <w:proofErr w:type="spellEnd"/>
+                            <w:r>
+                              <w:rPr>
+                                <w:rFonts w:ascii="Courier New" w:hAnsi="Courier New" w:cs="Courier New"/>
+                              </w:rPr>
+                              <w:t>/</w:t>
+                            </w:r>
+                            <w:proofErr w:type="spellStart"/>
+                            <w:r>
+                              <w:rPr>
+                                <w:rFonts w:ascii="Courier New" w:hAnsi="Courier New" w:cs="Courier New"/>
+                              </w:rPr>
+                              <w:t>sec</w:t>
+                            </w:r>
+                            <w:proofErr w:type="spellEnd"/>
+                            <w:r>
+                              <w:rPr>
+                                <w:rFonts w:ascii="Courier New" w:hAnsi="Courier New" w:cs="Courier New"/>
+                              </w:rPr>
+                              <w:t xml:space="preserve">    0    591 </w:t>
+                            </w:r>
+                            <w:proofErr w:type="spellStart"/>
+                            <w:r>
+                              <w:rPr>
+                                <w:rFonts w:ascii="Courier New" w:hAnsi="Courier New" w:cs="Courier New"/>
+                              </w:rPr>
+                              <w:t>KBytes</w:t>
+                            </w:r>
+                            <w:proofErr w:type="spellEnd"/>
+                            <w:r>
+                              <w:rPr>
+                                <w:rFonts w:ascii="Courier New" w:hAnsi="Courier New" w:cs="Courier New"/>
+                              </w:rPr>
+                              <w:t xml:space="preserve">       </w:t>
+                            </w:r>
+                          </w:p>
+                          <w:p>
+                            <w:pPr>
+                              <w:autoSpaceDE w:val="0"/>
+                              <w:autoSpaceDN w:val="0"/>
+                              <w:adjustRightInd w:val="0"/>
+                              <w:spacing w:after="0" w:line="240" w:lineRule="auto"/>
+                              <w:rPr>
+                                <w:rFonts w:ascii="Courier New" w:hAnsi="Courier New" w:cs="Courier New"/>
+                              </w:rPr>
+                            </w:pPr>
+                            <w:r>
+                              <w:rPr>
+                                <w:rFonts w:ascii="Courier New" w:hAnsi="Courier New" w:cs="Courier New"/>
+                              </w:rPr>
+                              <w:t xml:space="preserve">[  4]   6.00-7.00   </w:t>
+                            </w:r>
+                            <w:proofErr w:type="spellStart"/>
+                            <w:r>
+                              <w:rPr>
+                                <w:rFonts w:ascii="Courier New" w:hAnsi="Courier New" w:cs="Courier New"/>
+                              </w:rPr>
+                              <w:t>sec</w:t>
+                            </w:r>
+                            <w:proofErr w:type="spellEnd"/>
+                            <w:r>
+                              <w:rPr>
+                                <w:rFonts w:ascii="Courier New" w:hAnsi="Courier New" w:cs="Courier New"/>
+                              </w:rPr>
+                              <w:t xml:space="preserve">  5.19 </w:t>
+                            </w:r>
+                            <w:proofErr w:type="spellStart"/>
+                            <w:r>
+                              <w:rPr>
+                                <w:rFonts w:ascii="Courier New" w:hAnsi="Courier New" w:cs="Courier New"/>
+                              </w:rPr>
+                              <w:t>GBytes</w:t>
+                            </w:r>
+                            <w:proofErr w:type="spellEnd"/>
+                            <w:r>
+                              <w:rPr>
+                                <w:rFonts w:ascii="Courier New" w:hAnsi="Courier New" w:cs="Courier New"/>
+                              </w:rPr>
+                              <w:t xml:space="preserve">  44.6 </w:t>
+                            </w:r>
+                            <w:proofErr w:type="spellStart"/>
+                            <w:r>
+                              <w:rPr>
+                                <w:rFonts w:ascii="Courier New" w:hAnsi="Courier New" w:cs="Courier New"/>
+                              </w:rPr>
+                              <w:t>Gbits</w:t>
+                            </w:r>
+                            <w:proofErr w:type="spellEnd"/>
+                            <w:r>
+                              <w:rPr>
+                                <w:rFonts w:ascii="Courier New" w:hAnsi="Courier New" w:cs="Courier New"/>
+                              </w:rPr>
+                              <w:t>/</w:t>
+                            </w:r>
+                            <w:proofErr w:type="spellStart"/>
+                            <w:r>
+                              <w:rPr>
+                                <w:rFonts w:ascii="Courier New" w:hAnsi="Courier New" w:cs="Courier New"/>
+                              </w:rPr>
+                              <w:t>sec</w:t>
+                            </w:r>
+                            <w:proofErr w:type="spellEnd"/>
+                            <w:r>
+                              <w:rPr>
+                                <w:rFonts w:ascii="Courier New" w:hAnsi="Courier New" w:cs="Courier New"/>
+                              </w:rPr>
+                              <w:t xml:space="preserve">    0    591 </w:t>
+                            </w:r>
+                            <w:proofErr w:type="spellStart"/>
+                            <w:r>
+                              <w:rPr>
+                                <w:rFonts w:ascii="Courier New" w:hAnsi="Courier New" w:cs="Courier New"/>
+                              </w:rPr>
+                              <w:t>KBytes</w:t>
+                            </w:r>
+                            <w:proofErr w:type="spellEnd"/>
+                            <w:r>
+                              <w:rPr>
+                                <w:rFonts w:ascii="Courier New" w:hAnsi="Courier New" w:cs="Courier New"/>
+                              </w:rPr>
+                              <w:t xml:space="preserve">       </w:t>
+                            </w:r>
+                          </w:p>
+                          <w:p>
+                            <w:pPr>
+                              <w:autoSpaceDE w:val="0"/>
+                              <w:autoSpaceDN w:val="0"/>
+                              <w:adjustRightInd w:val="0"/>
+                              <w:spacing w:after="0" w:line="240" w:lineRule="auto"/>
+                              <w:rPr>
+                                <w:rFonts w:ascii="Courier New" w:hAnsi="Courier New" w:cs="Courier New"/>
+                              </w:rPr>
+                            </w:pPr>
+                            <w:r>
+                              <w:rPr>
+                                <w:rFonts w:ascii="Courier New" w:hAnsi="Courier New" w:cs="Courier New"/>
+                              </w:rPr>
+                              <w:t xml:space="preserve">[  4]   7.00-8.00   </w:t>
+                            </w:r>
+                            <w:proofErr w:type="spellStart"/>
+                            <w:r>
+                              <w:rPr>
+                                <w:rFonts w:ascii="Courier New" w:hAnsi="Courier New" w:cs="Courier New"/>
+                              </w:rPr>
+                              <w:t>sec</w:t>
+                            </w:r>
+                            <w:proofErr w:type="spellEnd"/>
+                            <w:r>
+                              <w:rPr>
+                                <w:rFonts w:ascii="Courier New" w:hAnsi="Courier New" w:cs="Courier New"/>
+                              </w:rPr>
+                              <w:t xml:space="preserve">  4.95 </w:t>
+                            </w:r>
+                            <w:proofErr w:type="spellStart"/>
+                            <w:r>
+                              <w:rPr>
+                                <w:rFonts w:ascii="Courier New" w:hAnsi="Courier New" w:cs="Courier New"/>
+                              </w:rPr>
+                              <w:t>GBytes</w:t>
+                            </w:r>
+                            <w:proofErr w:type="spellEnd"/>
+                            <w:r>
+                              <w:rPr>
+                                <w:rFonts w:ascii="Courier New" w:hAnsi="Courier New" w:cs="Courier New"/>
+                              </w:rPr>
+                              <w:t xml:space="preserve">  42.5 </w:t>
+                            </w:r>
+                            <w:proofErr w:type="spellStart"/>
+                            <w:r>
+                              <w:rPr>
+                                <w:rFonts w:ascii="Courier New" w:hAnsi="Courier New" w:cs="Courier New"/>
+                              </w:rPr>
+                              <w:t>Gbits</w:t>
+                            </w:r>
+                            <w:proofErr w:type="spellEnd"/>
+                            <w:r>
+                              <w:rPr>
+                                <w:rFonts w:ascii="Courier New" w:hAnsi="Courier New" w:cs="Courier New"/>
+                              </w:rPr>
+                              <w:t>/</w:t>
+                            </w:r>
+                            <w:proofErr w:type="spellStart"/>
+                            <w:r>
+                              <w:rPr>
+                                <w:rFonts w:ascii="Courier New" w:hAnsi="Courier New" w:cs="Courier New"/>
+                              </w:rPr>
+                              <w:t>sec</w:t>
+                            </w:r>
+                            <w:proofErr w:type="spellEnd"/>
+                            <w:r>
+                              <w:rPr>
+                                <w:rFonts w:ascii="Courier New" w:hAnsi="Courier New" w:cs="Courier New"/>
+                              </w:rPr>
+                              <w:t xml:space="preserve">    0    591 </w:t>
+                            </w:r>
+                            <w:proofErr w:type="spellStart"/>
+                            <w:r>
+                              <w:rPr>
+                                <w:rFonts w:ascii="Courier New" w:hAnsi="Courier New" w:cs="Courier New"/>
+                              </w:rPr>
+                              <w:t>KBytes</w:t>
+                            </w:r>
+                            <w:proofErr w:type="spellEnd"/>
+                            <w:r>
+                              <w:rPr>
+                                <w:rFonts w:ascii="Courier New" w:hAnsi="Courier New" w:cs="Courier New"/>
+                              </w:rPr>
+                              <w:t xml:space="preserve">       </w:t>
+                            </w:r>
+                          </w:p>
+                          <w:p>
+                            <w:pPr>
+                              <w:autoSpaceDE w:val="0"/>
+                              <w:autoSpaceDN w:val="0"/>
+                              <w:adjustRightInd w:val="0"/>
+                              <w:spacing w:after="0" w:line="240" w:lineRule="auto"/>
+                              <w:rPr>
+                                <w:rFonts w:ascii="Courier New" w:hAnsi="Courier New" w:cs="Courier New"/>
+                              </w:rPr>
+                            </w:pPr>
+                            <w:r>
+                              <w:rPr>
+                                <w:rFonts w:ascii="Courier New" w:hAnsi="Courier New" w:cs="Courier New"/>
+                              </w:rPr>
+                              <w:t xml:space="preserve">[  4]   8.00-9.00   </w:t>
+                            </w:r>
+                            <w:proofErr w:type="spellStart"/>
+                            <w:r>
+                              <w:rPr>
+                                <w:rFonts w:ascii="Courier New" w:hAnsi="Courier New" w:cs="Courier New"/>
+                              </w:rPr>
+                              <w:t>sec</w:t>
+                            </w:r>
+                            <w:proofErr w:type="spellEnd"/>
+                            <w:r>
+                              <w:rPr>
+                                <w:rFonts w:ascii="Courier New" w:hAnsi="Courier New" w:cs="Courier New"/>
+                              </w:rPr>
+                              <w:t xml:space="preserve">  5.04 </w:t>
+                            </w:r>
+                            <w:proofErr w:type="spellStart"/>
+                            <w:r>
+                              <w:rPr>
+                                <w:rFonts w:ascii="Courier New" w:hAnsi="Courier New" w:cs="Courier New"/>
+                              </w:rPr>
+                              <w:t>GBytes</w:t>
+                            </w:r>
+                            <w:proofErr w:type="spellEnd"/>
+                            <w:r>
+                              <w:rPr>
+                                <w:rFonts w:ascii="Courier New" w:hAnsi="Courier New" w:cs="Courier New"/>
+                              </w:rPr>
+                              <w:t xml:space="preserve">  43.3 </w:t>
+                            </w:r>
+                            <w:proofErr w:type="spellStart"/>
+                            <w:r>
+                              <w:rPr>
+                                <w:rFonts w:ascii="Courier New" w:hAnsi="Courier New" w:cs="Courier New"/>
+                              </w:rPr>
+                              <w:t>Gbits</w:t>
+                            </w:r>
+                            <w:proofErr w:type="spellEnd"/>
+                            <w:r>
+                              <w:rPr>
+                                <w:rFonts w:ascii="Courier New" w:hAnsi="Courier New" w:cs="Courier New"/>
+                              </w:rPr>
+                              <w:t>/</w:t>
+                            </w:r>
+                            <w:proofErr w:type="spellStart"/>
+                            <w:r>
+                              <w:rPr>
+                                <w:rFonts w:ascii="Courier New" w:hAnsi="Courier New" w:cs="Courier New"/>
+                              </w:rPr>
+                              <w:t>sec</w:t>
+                            </w:r>
+                            <w:proofErr w:type="spellEnd"/>
+                            <w:r>
+                              <w:rPr>
+                                <w:rFonts w:ascii="Courier New" w:hAnsi="Courier New" w:cs="Courier New"/>
+                              </w:rPr>
+                              <w:t xml:space="preserve">    0    591 </w:t>
+                            </w:r>
+                            <w:proofErr w:type="spellStart"/>
+                            <w:r>
+                              <w:rPr>
+                                <w:rFonts w:ascii="Courier New" w:hAnsi="Courier New" w:cs="Courier New"/>
+                              </w:rPr>
+                              <w:t>KBytes</w:t>
+                            </w:r>
+                            <w:proofErr w:type="spellEnd"/>
+                            <w:r>
+                              <w:rPr>
+                                <w:rFonts w:ascii="Courier New" w:hAnsi="Courier New" w:cs="Courier New"/>
+                              </w:rPr>
+                              <w:t xml:space="preserve">       </w:t>
+                            </w:r>
+                          </w:p>
+                          <w:p>
+                            <w:pPr>
+                              <w:autoSpaceDE w:val="0"/>
+                              <w:autoSpaceDN w:val="0"/>
+                              <w:adjustRightInd w:val="0"/>
+                              <w:spacing w:after="0" w:line="240" w:lineRule="auto"/>
+                              <w:rPr>
+                                <w:rFonts w:ascii="Courier New" w:hAnsi="Courier New" w:cs="Courier New"/>
+                              </w:rPr>
+                            </w:pPr>
+                            <w:r>
+                              <w:rPr>
+                                <w:rFonts w:ascii="Courier New" w:hAnsi="Courier New" w:cs="Courier New"/>
+                              </w:rPr>
+                              <w:t xml:space="preserve">[  4]   9.00-10.00  </w:t>
+                            </w:r>
+                            <w:proofErr w:type="spellStart"/>
+                            <w:r>
+                              <w:rPr>
+                                <w:rFonts w:ascii="Courier New" w:hAnsi="Courier New" w:cs="Courier New"/>
+                              </w:rPr>
+                              <w:t>sec</w:t>
+                            </w:r>
+                            <w:proofErr w:type="spellEnd"/>
+                            <w:r>
+                              <w:rPr>
+                                <w:rFonts w:ascii="Courier New" w:hAnsi="Courier New" w:cs="Courier New"/>
+                              </w:rPr>
+                              <w:t xml:space="preserve">  5.13 </w:t>
+                            </w:r>
+                            <w:proofErr w:type="spellStart"/>
+                            <w:r>
+                              <w:rPr>
+                                <w:rFonts w:ascii="Courier New" w:hAnsi="Courier New" w:cs="Courier New"/>
+                              </w:rPr>
+                              <w:t>GBytes</w:t>
+                            </w:r>
+                            <w:proofErr w:type="spellEnd"/>
+                            <w:r>
+                              <w:rPr>
+                                <w:rFonts w:ascii="Courier New" w:hAnsi="Courier New" w:cs="Courier New"/>
+                              </w:rPr>
+                              <w:t xml:space="preserve">  44.0 </w:t>
+                            </w:r>
+                            <w:proofErr w:type="spellStart"/>
+                            <w:r>
+                              <w:rPr>
+                                <w:rFonts w:ascii="Courier New" w:hAnsi="Courier New" w:cs="Courier New"/>
+                              </w:rPr>
+                              <w:t>Gbits</w:t>
+                            </w:r>
+                            <w:proofErr w:type="spellEnd"/>
+                            <w:r>
+                              <w:rPr>
+                                <w:rFonts w:ascii="Courier New" w:hAnsi="Courier New" w:cs="Courier New"/>
+                              </w:rPr>
+                              <w:t>/</w:t>
+                            </w:r>
+                            <w:proofErr w:type="spellStart"/>
+                            <w:r>
+                              <w:rPr>
+                                <w:rFonts w:ascii="Courier New" w:hAnsi="Courier New" w:cs="Courier New"/>
+                              </w:rPr>
+                              <w:t>sec</w:t>
+                            </w:r>
+                            <w:proofErr w:type="spellEnd"/>
+                            <w:r>
+                              <w:rPr>
+                                <w:rFonts w:ascii="Courier New" w:hAnsi="Courier New" w:cs="Courier New"/>
+                              </w:rPr>
+                              <w:t xml:space="preserve">    0    591 </w:t>
+                            </w:r>
+                            <w:proofErr w:type="spellStart"/>
+                            <w:r>
+                              <w:rPr>
+                                <w:rFonts w:ascii="Courier New" w:hAnsi="Courier New" w:cs="Courier New"/>
+                              </w:rPr>
+                              <w:t>KBytes</w:t>
+                            </w:r>
+                            <w:proofErr w:type="spellEnd"/>
+                            <w:r>
+                              <w:rPr>
+                                <w:rFonts w:ascii="Courier New" w:hAnsi="Courier New" w:cs="Courier New"/>
+                              </w:rPr>
+                              <w:t xml:space="preserve">       </w:t>
+                            </w:r>
+                          </w:p>
+                          <w:p>
+                            <w:pPr>
+                              <w:autoSpaceDE w:val="0"/>
+                              <w:autoSpaceDN w:val="0"/>
+                              <w:adjustRightInd w:val="0"/>
+                              <w:spacing w:after="0" w:line="240" w:lineRule="auto"/>
+                              <w:rPr>
+                                <w:rFonts w:ascii="Courier New" w:hAnsi="Courier New" w:cs="Courier New"/>
+                              </w:rPr>
+                            </w:pPr>
+                            <w:r>
+                              <w:rPr>
+                                <w:rFonts w:ascii="Courier New" w:hAnsi="Courier New" w:cs="Courier New"/>
+                              </w:rPr>
+                              <w:t>- - - - - - - - - - - - - - - - - - - - - - - - -</w:t>
+                            </w:r>
+                          </w:p>
+                          <w:p>
+                            <w:pPr>
+                              <w:autoSpaceDE w:val="0"/>
+                              <w:autoSpaceDN w:val="0"/>
+                              <w:adjustRightInd w:val="0"/>
+                              <w:spacing w:after="0" w:line="240" w:lineRule="auto"/>
+                              <w:rPr>
+                                <w:rFonts w:ascii="Courier New" w:hAnsi="Courier New" w:cs="Courier New"/>
+                              </w:rPr>
+                            </w:pPr>
+                            <w:r>
+                              <w:rPr>
+                                <w:rFonts w:ascii="Courier New" w:hAnsi="Courier New" w:cs="Courier New"/>
+                              </w:rPr>
+                              <w:t xml:space="preserve">[ ID] </w:t>
+                            </w:r>
+                            <w:proofErr w:type="spellStart"/>
+                            <w:r>
+                              <w:rPr>
+                                <w:rFonts w:ascii="Courier New" w:hAnsi="Courier New" w:cs="Courier New"/>
+                              </w:rPr>
+                              <w:t>Interval</w:t>
+                            </w:r>
+                            <w:proofErr w:type="spellEnd"/>
+                            <w:r>
+                              <w:rPr>
+                                <w:rFonts w:ascii="Courier New" w:hAnsi="Courier New" w:cs="Courier New"/>
+                              </w:rPr>
+                              <w:t xml:space="preserve">           Transfer     </w:t>
+                            </w:r>
+                            <w:proofErr w:type="spellStart"/>
+                            <w:r>
+                              <w:rPr>
+                                <w:rFonts w:ascii="Courier New" w:hAnsi="Courier New" w:cs="Courier New"/>
+                              </w:rPr>
+                              <w:t>Bandwidth</w:t>
+                            </w:r>
+                            <w:proofErr w:type="spellEnd"/>
+                            <w:r>
+                              <w:rPr>
+                                <w:rFonts w:ascii="Courier New" w:hAnsi="Courier New" w:cs="Courier New"/>
+                              </w:rPr>
+                              <w:t xml:space="preserve">       </w:t>
+                            </w:r>
+                            <w:proofErr w:type="spellStart"/>
+                            <w:r>
+                              <w:rPr>
+                                <w:rFonts w:ascii="Courier New" w:hAnsi="Courier New" w:cs="Courier New"/>
+                              </w:rPr>
+                              <w:t>Retr</w:t>
+                            </w:r>
+                            <w:proofErr w:type="spellEnd"/>
+                          </w:p>
+                          <w:p>
+                            <w:pPr>
+                              <w:autoSpaceDE w:val="0"/>
+                              <w:autoSpaceDN w:val="0"/>
+                              <w:adjustRightInd w:val="0"/>
+                              <w:spacing w:after="0" w:line="240" w:lineRule="auto"/>
+                              <w:rPr>
+                                <w:rFonts w:ascii="Courier New" w:hAnsi="Courier New" w:cs="Courier New"/>
+                              </w:rPr>
+                            </w:pPr>
+                            <w:r>
+                              <w:rPr>
+                                <w:rFonts w:ascii="Courier New" w:hAnsi="Courier New" w:cs="Courier New"/>
+                              </w:rPr>
+                              <w:t xml:space="preserve">[  4]   0.00-10.00  </w:t>
+                            </w:r>
+                            <w:proofErr w:type="spellStart"/>
+                            <w:r>
+                              <w:rPr>
+                                <w:rFonts w:ascii="Courier New" w:hAnsi="Courier New" w:cs="Courier New"/>
+                              </w:rPr>
+                              <w:t>sec</w:t>
+                            </w:r>
+                            <w:proofErr w:type="spellEnd"/>
+                            <w:r>
+                              <w:rPr>
+                                <w:rFonts w:ascii="Courier New" w:hAnsi="Courier New" w:cs="Courier New"/>
+                              </w:rPr>
+                              <w:t xml:space="preserve">  50.7 </w:t>
+                            </w:r>
+                            <w:proofErr w:type="spellStart"/>
+                            <w:r>
+                              <w:rPr>
+                                <w:rFonts w:ascii="Courier New" w:hAnsi="Courier New" w:cs="Courier New"/>
+                              </w:rPr>
+                              <w:t>GBytes</w:t>
+                            </w:r>
+                            <w:proofErr w:type="spellEnd"/>
+                            <w:r>
+                              <w:rPr>
+                                <w:rFonts w:ascii="Courier New" w:hAnsi="Courier New" w:cs="Courier New"/>
+                              </w:rPr>
+                              <w:t xml:space="preserve">  43.5 </w:t>
+                            </w:r>
+                            <w:proofErr w:type="spellStart"/>
+                            <w:r>
+                              <w:rPr>
+                                <w:rFonts w:ascii="Courier New" w:hAnsi="Courier New" w:cs="Courier New"/>
+                              </w:rPr>
+                              <w:t>Gbits</w:t>
+                            </w:r>
+                            <w:proofErr w:type="spellEnd"/>
+                            <w:r>
+                              <w:rPr>
+                                <w:rFonts w:ascii="Courier New" w:hAnsi="Courier New" w:cs="Courier New"/>
+                              </w:rPr>
+                              <w:t>/</w:t>
+                            </w:r>
+                            <w:proofErr w:type="spellStart"/>
+                            <w:r>
+                              <w:rPr>
+                                <w:rFonts w:ascii="Courier New" w:hAnsi="Courier New" w:cs="Courier New"/>
+                              </w:rPr>
+                              <w:t>sec</w:t>
+                            </w:r>
+                            <w:proofErr w:type="spellEnd"/>
+                            <w:r>
+                              <w:rPr>
+                                <w:rFonts w:ascii="Courier New" w:hAnsi="Courier New" w:cs="Courier New"/>
+                              </w:rPr>
+                              <w:t xml:space="preserve">    0             </w:t>
+                            </w:r>
+                            <w:proofErr w:type="spellStart"/>
+                            <w:r>
+                              <w:rPr>
+                                <w:rFonts w:ascii="Courier New" w:hAnsi="Courier New" w:cs="Courier New"/>
+                              </w:rPr>
+                              <w:t>sender</w:t>
+                            </w:r>
+                            <w:proofErr w:type="spellEnd"/>
+                          </w:p>
+                          <w:p>
+                            <w:pPr>
+                              <w:autoSpaceDE w:val="0"/>
+                              <w:autoSpaceDN w:val="0"/>
+                              <w:adjustRightInd w:val="0"/>
+                              <w:spacing w:after="0" w:line="240" w:lineRule="auto"/>
+                              <w:rPr>
+                                <w:rFonts w:ascii="Courier New" w:hAnsi="Courier New" w:cs="Courier New"/>
+                              </w:rPr>
+                            </w:pPr>
+                            <w:r>
+                              <w:rPr>
+                                <w:rFonts w:ascii="Courier New" w:hAnsi="Courier New" w:cs="Courier New"/>
+                              </w:rPr>
+                              <w:t xml:space="preserve">[  4]   0.00-10.00  </w:t>
+                            </w:r>
+                            <w:proofErr w:type="spellStart"/>
+                            <w:r>
+                              <w:rPr>
+                                <w:rFonts w:ascii="Courier New" w:hAnsi="Courier New" w:cs="Courier New"/>
+                              </w:rPr>
+                              <w:t>sec</w:t>
+                            </w:r>
+                            <w:proofErr w:type="spellEnd"/>
+                            <w:r>
+                              <w:rPr>
+                                <w:rFonts w:ascii="Courier New" w:hAnsi="Courier New" w:cs="Courier New"/>
+                              </w:rPr>
+                              <w:t xml:space="preserve">  50.7 </w:t>
+                            </w:r>
+                            <w:proofErr w:type="spellStart"/>
+                            <w:r>
+                              <w:rPr>
+                                <w:rFonts w:ascii="Courier New" w:hAnsi="Courier New" w:cs="Courier New"/>
+                              </w:rPr>
+                              <w:t>GBytes</w:t>
+                            </w:r>
+                            <w:proofErr w:type="spellEnd"/>
+                            <w:r>
+                              <w:rPr>
+                                <w:rFonts w:ascii="Courier New" w:hAnsi="Courier New" w:cs="Courier New"/>
+                              </w:rPr>
+                              <w:t xml:space="preserve">  43.5 </w:t>
+                            </w:r>
+                            <w:proofErr w:type="spellStart"/>
+                            <w:r>
+                              <w:rPr>
+                                <w:rFonts w:ascii="Courier New" w:hAnsi="Courier New" w:cs="Courier New"/>
+                              </w:rPr>
+                              <w:t>Gbits</w:t>
+                            </w:r>
+                            <w:proofErr w:type="spellEnd"/>
+                            <w:r>
+                              <w:rPr>
+                                <w:rFonts w:ascii="Courier New" w:hAnsi="Courier New" w:cs="Courier New"/>
+                              </w:rPr>
+                              <w:t>/</w:t>
+                            </w:r>
+                            <w:proofErr w:type="spellStart"/>
+                            <w:r>
+                              <w:rPr>
+                                <w:rFonts w:ascii="Courier New" w:hAnsi="Courier New" w:cs="Courier New"/>
+                              </w:rPr>
+                              <w:t>sec</w:t>
+                            </w:r>
+                            <w:proofErr w:type="spellEnd"/>
+                            <w:r>
+                              <w:rPr>
+                                <w:rFonts w:ascii="Courier New" w:hAnsi="Courier New" w:cs="Courier New"/>
+                              </w:rPr>
+                              <w:t xml:space="preserve">                  receiver</w:t>
+                            </w:r>
+                          </w:p>
+                          <w:p>
+                            <w:pPr>
+                              <w:autoSpaceDE w:val="0"/>
+                              <w:autoSpaceDN w:val="0"/>
+                              <w:adjustRightInd w:val="0"/>
+                              <w:spacing w:after="0" w:line="240" w:lineRule="auto"/>
+                              <w:rPr>
+                                <w:rFonts w:ascii="Courier New" w:hAnsi="Courier New" w:cs="Courier New"/>
+                              </w:rPr>
+                            </w:pPr>
+                          </w:p>
+                          <w:p>
+                            <w:pPr>
+                              <w:autoSpaceDE w:val="0"/>
+                              <w:autoSpaceDN w:val="0"/>
+                              <w:adjustRightInd w:val="0"/>
+                              <w:spacing w:after="0" w:line="240" w:lineRule="auto"/>
+                              <w:rPr>
+                                <w:rFonts w:ascii="Courier New" w:hAnsi="Courier New" w:cs="Courier New"/>
+                              </w:rPr>
+                            </w:pPr>
+                            <w:proofErr w:type="spellStart"/>
+                            <w:r>
+                              <w:rPr>
+                                <w:rFonts w:ascii="Courier New" w:hAnsi="Courier New" w:cs="Courier New"/>
+                              </w:rPr>
+                              <w:t>iperf</w:t>
+                            </w:r>
+                            <w:proofErr w:type="spellEnd"/>
+                            <w:r>
+                              <w:rPr>
+                                <w:rFonts w:ascii="Courier New" w:hAnsi="Courier New" w:cs="Courier New"/>
+                              </w:rPr>
+                              <w:t xml:space="preserve"> Done.</w:t>
+                            </w:r>
+                          </w:p>
+                          <w:p>
+                            <w:pPr>
+                              <w:autoSpaceDE w:val="0"/>
+                              <w:autoSpaceDN w:val="0"/>
+                              <w:adjustRightInd w:val="0"/>
+                              <w:spacing w:after="0" w:line="240" w:lineRule="auto"/>
+                              <w:rPr>
+                                <w:rFonts w:ascii="Courier New" w:hAnsi="Courier New" w:cs="Courier New"/>
+                              </w:rPr>
+                            </w:pPr>
+                          </w:p>
+                          <w:p>
+                            <w:pPr>
+                              <w:spacing w:line="240" w:lineRule="auto"/>
+                              <w:rPr>
+                                <w:rFonts w:ascii="Times New Roman" w:hAnsi="Times New Roman" w:cs="Times New Roman"/>
+                                <w:sz w:val="16"/>
+                                <w:szCs w:val="16"/>
+                              </w:rPr>
+                            </w:pPr>
+                          </w:p>
+                          <w:p>
+                            <w:pPr>
+                              <w:spacing w:line="240" w:lineRule="auto"/>
+                              <w:rPr>
+                                <w:rFonts w:ascii="Times New Roman" w:hAnsi="Times New Roman" w:cs="Times New Roman"/>
+                                <w:sz w:val="16"/>
+                                <w:szCs w:val="16"/>
+                              </w:rPr>
+                            </w:pPr>
+                          </w:p>
+                          <w:p>
+                            <w:pPr>
+                              <w:spacing w:line="240" w:lineRule="auto"/>
+                              <w:rPr>
+                                <w:rFonts w:ascii="Times New Roman" w:hAnsi="Times New Roman" w:cs="Times New Roman"/>
+                                <w:sz w:val="16"/>
+                                <w:szCs w:val="16"/>
+                              </w:rPr>
+                            </w:pPr>
+                          </w:p>
+                          <w:p>
+                            <w:pPr>
+                              <w:spacing w:line="240" w:lineRule="auto"/>
+                              <w:rPr>
+                                <w:rFonts w:ascii="Times New Roman" w:hAnsi="Times New Roman" w:cs="Times New Roman"/>
+                                <w:sz w:val="16"/>
+                                <w:szCs w:val="16"/>
+                              </w:rPr>
+                            </w:pPr>
+                          </w:p>
+                          <w:p>
+                            <w:pPr>
+                              <w:spacing w:line="240" w:lineRule="auto"/>
+                              <w:rPr>
+                                <w:rFonts w:ascii="Times New Roman" w:hAnsi="Times New Roman" w:cs="Times New Roman"/>
+                                <w:sz w:val="16"/>
+                                <w:szCs w:val="16"/>
+                              </w:rPr>
+                            </w:pPr>
+                          </w:p>
+                          <w:p>
+                            <w:pPr>
+                              <w:spacing w:line="240" w:lineRule="auto"/>
+                              <w:rPr>
+                                <w:rFonts w:ascii="Times New Roman" w:hAnsi="Times New Roman" w:cs="Times New Roman"/>
+                                <w:sz w:val="16"/>
+                                <w:szCs w:val="16"/>
+                              </w:rPr>
+                            </w:pPr>
+                          </w:p>
+                          <w:p>
+                            <w:pPr>
+                              <w:spacing w:line="240" w:lineRule="auto"/>
+                              <w:rPr>
+                                <w:rFonts w:ascii="Times New Roman" w:hAnsi="Times New Roman" w:cs="Times New Roman"/>
+                                <w:sz w:val="16"/>
+                                <w:szCs w:val="16"/>
+                              </w:rPr>
+                            </w:pPr>
+                          </w:p>
+                          <w:p>
+                            <w:pPr>
+                              <w:spacing w:line="240" w:lineRule="auto"/>
+                              <w:rPr>
+                                <w:rFonts w:ascii="Times New Roman" w:hAnsi="Times New Roman" w:cs="Times New Roman"/>
+                                <w:sz w:val="16"/>
+                                <w:szCs w:val="16"/>
+                              </w:rPr>
+                            </w:pPr>
+                          </w:p>
+                        </w:txbxContent>
+                      </wps:txbx>
+                      <wps:bodyPr rot="0" spcFirstLastPara="0" vertOverflow="overflow" horzOverflow="overflow" vert="horz" wrap="square" lIns="91440" tIns="45720" rIns="91440" bIns="45720" numCol="1" spcCol="0" rtlCol="0" fromWordArt="0" anchor="t" anchorCtr="0" forceAA="0" compatLnSpc="1">
+                        <a:prstTxWarp prst="textNoShape">
+                          <a:avLst/>
+                        </a:prstTxWarp>
+                        <a:noAutofit/>
+                      </wps:bodyPr>
+                    </wps:wsp>
+                  </a:graphicData>
+                </a:graphic>
+                <wp14:sizeRelH relativeFrom="margin">
+                  <wp14:pctWidth>0</wp14:pctWidth>
+                </wp14:sizeRelH>
+                <wp14:sizeRelV relativeFrom="margin">
+                  <wp14:pctHeight>0</wp14:pctHeight>
+                </wp14:sizeRelV>
+              </wp:anchor>
+            </w:drawing>
+          </mc:Choice>
+          <mc:Fallback>
+            <w:pict>
+              <v:shape w14:anchorId="27D92D74" id="Cuadro de texto 3" o:spid="_x0000_s1032" type="#_x0000_t202" style="position:absolute;margin-left:-35.85pt;margin-top:24.55pt;width:509.4pt;height:307.8pt;z-index:-251642880;visibility:visible;mso-wrap-style:square;mso-width-percent:0;mso-height-percent:0;mso-wrap-distance-left:9pt;mso-wrap-distance-top:0;mso-wrap-distance-right:9pt;mso-wrap-distance-bottom:0;mso-position-horizontal:absolute;mso-position-horizontal-relative:margin;mso-position-vertical:absolute;mso-position-vertical-relative:text;mso-width-percent:0;mso-height-percent:0;mso-width-relative:margin;mso-height-relative:margin;v-text-anchor:top" o:gfxdata="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" fillcolor="white [3201]" strokeweight=".5pt">
+                <v:shadow on="t" color="black" opacity="26214f" origin=",.5" offset="0,-3pt"/>
+                <v:textbox>
+                  <w:txbxContent>
+                    <w:p>
+                      <w:pPr>
+                        <w:autoSpaceDE w:val="0"/>
+                        <w:autoSpaceDN w:val="0"/>
+                        <w:adjustRightInd w:val="0"/>
+                        <w:spacing w:after="0" w:line="240" w:lineRule="auto"/>
+                        <w:rPr>
+                          <w:rFonts w:ascii="Courier New" w:hAnsi="Courier New" w:cs="Courier New"/>
+                        </w:rPr>
+                      </w:pPr>
+                    </w:p>
+                    <w:p>
+                      <w:pPr>
+                        <w:autoSpaceDE w:val="0"/>
+                        <w:autoSpaceDN w:val="0"/>
+                        <w:adjustRightInd w:val="0"/>
+                        <w:spacing w:after="0" w:line="240" w:lineRule="auto"/>
+                        <w:rPr>
+                          <w:rFonts w:ascii="Courier New" w:hAnsi="Courier New" w:cs="Courier New"/>
+                        </w:rPr>
+                      </w:pPr>
+                      <w:proofErr w:type="spellStart"/>
+                      <w:r>
+                        <w:rPr>
+                          <w:rFonts w:ascii="Courier New" w:hAnsi="Courier New" w:cs="Courier New"/>
+                        </w:rPr>
+                        <w:t>usuario@</w:t>
+                      </w:r>
+                      <w:r>
+                        <w:rPr>
+                          <w:rFonts w:ascii="Courier New" w:hAnsi="Courier New" w:cs="Courier New"/>
+                        </w:rPr>
+                        <w:t>debian</w:t>
+                      </w:r>
+                      <w:proofErr w:type="spellEnd"/>
+                      <w:r>
+                        <w:rPr>
+                          <w:rFonts w:ascii="Courier New" w:hAnsi="Courier New" w:cs="Courier New"/>
+                        </w:rPr>
+                        <w:t xml:space="preserve">:~/iperf-3.1.2$ </w:t>
+                      </w:r>
+                      <w:proofErr w:type="spellStart"/>
+                      <w:r>
+                        <w:rPr>
+                          <w:rFonts w:ascii="Courier New" w:hAnsi="Courier New" w:cs="Courier New"/>
+                        </w:rPr>
+                        <w:t>src</w:t>
+                      </w:r>
+                      <w:proofErr w:type="spellEnd"/>
+                      <w:r>
+                        <w:rPr>
+                          <w:rFonts w:ascii="Courier New" w:hAnsi="Courier New" w:cs="Courier New"/>
+                        </w:rPr>
+                        <w:t>/iperf3 -c localhost</w:t>
+                      </w:r>
+                    </w:p>
+                    <w:p>
+                      <w:pPr>
+                        <w:autoSpaceDE w:val="0"/>
+                        <w:autoSpaceDN w:val="0"/>
+                        <w:adjustRightInd w:val="0"/>
+                        <w:spacing w:after="0" w:line="240" w:lineRule="auto"/>
+                        <w:rPr>
+                          <w:rFonts w:ascii="Courier New" w:hAnsi="Courier New" w:cs="Courier New"/>
+                        </w:rPr>
+                      </w:pPr>
+                      <w:proofErr w:type="spellStart"/>
+                      <w:r>
+                        <w:rPr>
+                          <w:rFonts w:ascii="Courier New" w:hAnsi="Courier New" w:cs="Courier New"/>
+                        </w:rPr>
+                        <w:t>Connecting</w:t>
+                      </w:r>
+                      <w:proofErr w:type="spellEnd"/>
+                      <w:r>
+                        <w:rPr>
+                          <w:rFonts w:ascii="Courier New" w:hAnsi="Courier New" w:cs="Courier New"/>
+                        </w:rPr>
+                        <w:t xml:space="preserve"> </w:t>
+                      </w:r>
+                      <w:proofErr w:type="spellStart"/>
+                      <w:r>
+                        <w:rPr>
+                          <w:rFonts w:ascii="Courier New" w:hAnsi="Courier New" w:cs="Courier New"/>
+                        </w:rPr>
+                        <w:t>to</w:t>
+                      </w:r>
+                      <w:proofErr w:type="spellEnd"/>
+                      <w:r>
+                        <w:rPr>
+                          <w:rFonts w:ascii="Courier New" w:hAnsi="Courier New" w:cs="Courier New"/>
+                        </w:rPr>
+                        <w:t xml:space="preserve"> host localhost, </w:t>
+                      </w:r>
+                      <w:proofErr w:type="spellStart"/>
+                      <w:r>
+                        <w:rPr>
+                          <w:rFonts w:ascii="Courier New" w:hAnsi="Courier New" w:cs="Courier New"/>
+                        </w:rPr>
+                        <w:t>port</w:t>
+                      </w:r>
+                      <w:proofErr w:type="spellEnd"/>
+                      <w:r>
+                        <w:rPr>
+                          <w:rFonts w:ascii="Courier New" w:hAnsi="Courier New" w:cs="Courier New"/>
+                        </w:rPr>
+                        <w:t xml:space="preserve"> 5201</w:t>
+                      </w:r>
+                    </w:p>
+                    <w:p>
+                      <w:pPr>
+                        <w:autoSpaceDE w:val="0"/>
+                        <w:autoSpaceDN w:val="0"/>
+                        <w:adjustRightInd w:val="0"/>
+                        <w:spacing w:after="0" w:line="240" w:lineRule="auto"/>
+                        <w:rPr>
+                          <w:rFonts w:ascii="Courier New" w:hAnsi="Courier New" w:cs="Courier New"/>
+                        </w:rPr>
+                      </w:pPr>
+                      <w:r>
+                        <w:rPr>
+                          <w:rFonts w:ascii="Courier New" w:hAnsi="Courier New" w:cs="Courier New"/>
+                        </w:rPr>
+                        <w:t xml:space="preserve">[  4] local ::1 </w:t>
+                      </w:r>
+                      <w:proofErr w:type="spellStart"/>
+                      <w:r>
+                        <w:rPr>
+                          <w:rFonts w:ascii="Courier New" w:hAnsi="Courier New" w:cs="Courier New"/>
+                        </w:rPr>
+                        <w:t>port</w:t>
+                      </w:r>
+                      <w:proofErr w:type="spellEnd"/>
+                      <w:r>
+                        <w:rPr>
+                          <w:rFonts w:ascii="Courier New" w:hAnsi="Courier New" w:cs="Courier New"/>
+                        </w:rPr>
+                        <w:t xml:space="preserve"> 34202 </w:t>
+                      </w:r>
+                      <w:proofErr w:type="spellStart"/>
+                      <w:r>
+                        <w:rPr>
+                          <w:rFonts w:ascii="Courier New" w:hAnsi="Courier New" w:cs="Courier New"/>
+                        </w:rPr>
+                        <w:t>connected</w:t>
+                      </w:r>
+                      <w:proofErr w:type="spellEnd"/>
+                      <w:r>
+                        <w:rPr>
+                          <w:rFonts w:ascii="Courier New" w:hAnsi="Courier New" w:cs="Courier New"/>
+                        </w:rPr>
+                        <w:t xml:space="preserve"> </w:t>
+                      </w:r>
+                      <w:proofErr w:type="spellStart"/>
+                      <w:r>
+                        <w:rPr>
+                          <w:rFonts w:ascii="Courier New" w:hAnsi="Courier New" w:cs="Courier New"/>
+                        </w:rPr>
+                        <w:t>to</w:t>
+                      </w:r>
+                      <w:proofErr w:type="spellEnd"/>
+                      <w:r>
+                        <w:rPr>
+                          <w:rFonts w:ascii="Courier New" w:hAnsi="Courier New" w:cs="Courier New"/>
+                        </w:rPr>
+                        <w:t xml:space="preserve"> ::1 </w:t>
+                      </w:r>
+                      <w:proofErr w:type="spellStart"/>
+                      <w:r>
+                        <w:rPr>
+                          <w:rFonts w:ascii="Courier New" w:hAnsi="Courier New" w:cs="Courier New"/>
+                        </w:rPr>
+                        <w:t>port</w:t>
+                      </w:r>
+                      <w:proofErr w:type="spellEnd"/>
+                      <w:r>
+                        <w:rPr>
+                          <w:rFonts w:ascii="Courier New" w:hAnsi="Courier New" w:cs="Courier New"/>
+                        </w:rPr>
+                        <w:t xml:space="preserve"> 5201</w:t>
+                      </w:r>
+                    </w:p>
+                    <w:p>
+                      <w:pPr>
+                        <w:autoSpaceDE w:val="0"/>
+                        <w:autoSpaceDN w:val="0"/>
+                        <w:adjustRightInd w:val="0"/>
+                        <w:spacing w:after="0" w:line="240" w:lineRule="auto"/>
+                        <w:rPr>
+                          <w:rFonts w:ascii="Courier New" w:hAnsi="Courier New" w:cs="Courier New"/>
+                        </w:rPr>
+                      </w:pPr>
+                      <w:r>
+                        <w:rPr>
+                          <w:rFonts w:ascii="Courier New" w:hAnsi="Courier New" w:cs="Courier New"/>
+                        </w:rPr>
+                        <w:t xml:space="preserve">[ ID] </w:t>
+                      </w:r>
+                      <w:proofErr w:type="spellStart"/>
+                      <w:r>
+                        <w:rPr>
+                          <w:rFonts w:ascii="Courier New" w:hAnsi="Courier New" w:cs="Courier New"/>
+                        </w:rPr>
+                        <w:t>Interval</w:t>
+                      </w:r>
+                      <w:proofErr w:type="spellEnd"/>
+                      <w:r>
+                        <w:rPr>
+                          <w:rFonts w:ascii="Courier New" w:hAnsi="Courier New" w:cs="Courier New"/>
+                        </w:rPr>
+                        <w:t xml:space="preserve">           Transfer     </w:t>
+                      </w:r>
+                      <w:proofErr w:type="spellStart"/>
+                      <w:r>
+                        <w:rPr>
+                          <w:rFonts w:ascii="Courier New" w:hAnsi="Courier New" w:cs="Courier New"/>
+                        </w:rPr>
+                        <w:t>Bandwidth</w:t>
+                      </w:r>
+                      <w:proofErr w:type="spellEnd"/>
+                      <w:r>
+                        <w:rPr>
+                          <w:rFonts w:ascii="Courier New" w:hAnsi="Courier New" w:cs="Courier New"/>
+                        </w:rPr>
+                        <w:t xml:space="preserve">       </w:t>
+                      </w:r>
+                      <w:proofErr w:type="spellStart"/>
+                      <w:r>
+                        <w:rPr>
+                          <w:rFonts w:ascii="Courier New" w:hAnsi="Courier New" w:cs="Courier New"/>
+                        </w:rPr>
+                        <w:t>Retr</w:t>
+                      </w:r>
+                      <w:proofErr w:type="spellEnd"/>
+                      <w:r>
+                        <w:rPr>
+                          <w:rFonts w:ascii="Courier New" w:hAnsi="Courier New" w:cs="Courier New"/>
+                        </w:rPr>
+                        <w:t xml:space="preserve">  </w:t>
+                      </w:r>
+                      <w:proofErr w:type="spellStart"/>
+                      <w:r>
+                        <w:rPr>
+                          <w:rFonts w:ascii="Courier New" w:hAnsi="Courier New" w:cs="Courier New"/>
+                        </w:rPr>
+                        <w:t>Cwnd</w:t>
+                      </w:r>
+                      <w:proofErr w:type="spellEnd"/>
+                    </w:p>
+                    <w:p>
+                      <w:pPr>
+                        <w:autoSpaceDE w:val="0"/>
+                        <w:autoSpaceDN w:val="0"/>
+                        <w:adjustRightInd w:val="0"/>
+                        <w:spacing w:after="0" w:line="240" w:lineRule="auto"/>
+                        <w:rPr>
+                          <w:rFonts w:ascii="Courier New" w:hAnsi="Courier New" w:cs="Courier New"/>
+                        </w:rPr>
+                      </w:pPr>
+                      <w:r>
+                        <w:rPr>
+                          <w:rFonts w:ascii="Courier New" w:hAnsi="Courier New" w:cs="Courier New"/>
+                        </w:rPr>
+                        <w:t xml:space="preserve">[  4]   0.00-1.00   </w:t>
+                      </w:r>
+                      <w:proofErr w:type="spellStart"/>
+                      <w:r>
+                        <w:rPr>
+                          <w:rFonts w:ascii="Courier New" w:hAnsi="Courier New" w:cs="Courier New"/>
+                        </w:rPr>
+                        <w:t>sec</w:t>
+                      </w:r>
+                      <w:proofErr w:type="spellEnd"/>
+                      <w:r>
+                        <w:rPr>
+                          <w:rFonts w:ascii="Courier New" w:hAnsi="Courier New" w:cs="Courier New"/>
+                        </w:rPr>
+                        <w:t xml:space="preserve">  4.86 </w:t>
+                      </w:r>
+                      <w:proofErr w:type="spellStart"/>
+                      <w:r>
+                        <w:rPr>
+                          <w:rFonts w:ascii="Courier New" w:hAnsi="Courier New" w:cs="Courier New"/>
+                        </w:rPr>
+                        <w:t>GBytes</w:t>
+                      </w:r>
+                      <w:proofErr w:type="spellEnd"/>
+                      <w:r>
+                        <w:rPr>
+                          <w:rFonts w:ascii="Courier New" w:hAnsi="Courier New" w:cs="Courier New"/>
+                        </w:rPr>
+                        <w:t xml:space="preserve">  41.7 </w:t>
+                      </w:r>
+                      <w:proofErr w:type="spellStart"/>
+                      <w:r>
+                        <w:rPr>
+                          <w:rFonts w:ascii="Courier New" w:hAnsi="Courier New" w:cs="Courier New"/>
+                        </w:rPr>
+                        <w:t>Gbits</w:t>
+                      </w:r>
+                      <w:proofErr w:type="spellEnd"/>
+                      <w:r>
+                        <w:rPr>
+                          <w:rFonts w:ascii="Courier New" w:hAnsi="Courier New" w:cs="Courier New"/>
+                        </w:rPr>
+                        <w:t>/</w:t>
+                      </w:r>
+                      <w:proofErr w:type="spellStart"/>
+                      <w:r>
+                        <w:rPr>
+                          <w:rFonts w:ascii="Courier New" w:hAnsi="Courier New" w:cs="Courier New"/>
+                        </w:rPr>
+                        <w:t>sec</w:t>
+                      </w:r>
+                      <w:proofErr w:type="spellEnd"/>
+                      <w:r>
+                        <w:rPr>
+                          <w:rFonts w:ascii="Courier New" w:hAnsi="Courier New" w:cs="Courier New"/>
+                        </w:rPr>
+                        <w:t xml:space="preserve">    0    591 </w:t>
+                      </w:r>
+                      <w:proofErr w:type="spellStart"/>
+                      <w:r>
+                        <w:rPr>
+                          <w:rFonts w:ascii="Courier New" w:hAnsi="Courier New" w:cs="Courier New"/>
+                        </w:rPr>
+                        <w:t>KBytes</w:t>
+                      </w:r>
+                      <w:proofErr w:type="spellEnd"/>
+                      <w:r>
+                        <w:rPr>
+                          <w:rFonts w:ascii="Courier New" w:hAnsi="Courier New" w:cs="Courier New"/>
+                        </w:rPr>
+                        <w:t xml:space="preserve">       </w:t>
+                      </w:r>
+                    </w:p>
+                    <w:p>
+                      <w:pPr>
+                        <w:autoSpaceDE w:val="0"/>
+                        <w:autoSpaceDN w:val="0"/>
+                        <w:adjustRightInd w:val="0"/>
+                        <w:spacing w:after="0" w:line="240" w:lineRule="auto"/>
+                        <w:rPr>
+                          <w:rFonts w:ascii="Courier New" w:hAnsi="Courier New" w:cs="Courier New"/>
+                        </w:rPr>
+                      </w:pPr>
+                      <w:r>
+                        <w:rPr>
+                          <w:rFonts w:ascii="Courier New" w:hAnsi="Courier New" w:cs="Courier New"/>
+                        </w:rPr>
+                        <w:t xml:space="preserve">[  4]   1.00-2.00   </w:t>
+                      </w:r>
+                      <w:proofErr w:type="spellStart"/>
+                      <w:r>
+                        <w:rPr>
+                          <w:rFonts w:ascii="Courier New" w:hAnsi="Courier New" w:cs="Courier New"/>
+                        </w:rPr>
+                        <w:t>sec</w:t>
+                      </w:r>
+                      <w:proofErr w:type="spellEnd"/>
+                      <w:r>
+                        <w:rPr>
+                          <w:rFonts w:ascii="Courier New" w:hAnsi="Courier New" w:cs="Courier New"/>
+                        </w:rPr>
+                        <w:t xml:space="preserve">  5.18 </w:t>
+                      </w:r>
+                      <w:proofErr w:type="spellStart"/>
+                      <w:r>
+                        <w:rPr>
+                          <w:rFonts w:ascii="Courier New" w:hAnsi="Courier New" w:cs="Courier New"/>
+                        </w:rPr>
+                        <w:t>GBytes</w:t>
+                      </w:r>
+                      <w:proofErr w:type="spellEnd"/>
+                      <w:r>
+                        <w:rPr>
+                          <w:rFonts w:ascii="Courier New" w:hAnsi="Courier New" w:cs="Courier New"/>
+                        </w:rPr>
+                        <w:t xml:space="preserve">  44.5 </w:t>
+                      </w:r>
+                      <w:proofErr w:type="spellStart"/>
+                      <w:r>
+                        <w:rPr>
+                          <w:rFonts w:ascii="Courier New" w:hAnsi="Courier New" w:cs="Courier New"/>
+                        </w:rPr>
+                        <w:t>Gbits</w:t>
+                      </w:r>
+                      <w:proofErr w:type="spellEnd"/>
+                      <w:r>
+                        <w:rPr>
+                          <w:rFonts w:ascii="Courier New" w:hAnsi="Courier New" w:cs="Courier New"/>
+                        </w:rPr>
+                        <w:t>/</w:t>
+                      </w:r>
+                      <w:proofErr w:type="spellStart"/>
+                      <w:r>
+                        <w:rPr>
+                          <w:rFonts w:ascii="Courier New" w:hAnsi="Courier New" w:cs="Courier New"/>
+                        </w:rPr>
+                        <w:t>sec</w:t>
+                      </w:r>
+                      <w:proofErr w:type="spellEnd"/>
+                      <w:r>
+                        <w:rPr>
+                          <w:rFonts w:ascii="Courier New" w:hAnsi="Courier New" w:cs="Courier New"/>
+                        </w:rPr>
+                        <w:t xml:space="preserve">    0    591 </w:t>
+                      </w:r>
+                      <w:proofErr w:type="spellStart"/>
+                      <w:r>
+                        <w:rPr>
+                          <w:rFonts w:ascii="Courier New" w:hAnsi="Courier New" w:cs="Courier New"/>
+                        </w:rPr>
+                        <w:t>KBytes</w:t>
+                      </w:r>
+                      <w:proofErr w:type="spellEnd"/>
+                      <w:r>
+                        <w:rPr>
+                          <w:rFonts w:ascii="Courier New" w:hAnsi="Courier New" w:cs="Courier New"/>
+                        </w:rPr>
+                        <w:t xml:space="preserve">       </w:t>
+                      </w:r>
+                    </w:p>
+                    <w:p>
+                      <w:pPr>
+                        <w:autoSpaceDE w:val="0"/>
+                        <w:autoSpaceDN w:val="0"/>
+                        <w:adjustRightInd w:val="0"/>
+                        <w:spacing w:after="0" w:line="240" w:lineRule="auto"/>
+                        <w:rPr>
+                          <w:rFonts w:ascii="Courier New" w:hAnsi="Courier New" w:cs="Courier New"/>
+                        </w:rPr>
+                      </w:pPr>
+                      <w:r>
+                        <w:rPr>
+                          <w:rFonts w:ascii="Courier New" w:hAnsi="Courier New" w:cs="Courier New"/>
+                        </w:rPr>
+                        <w:t xml:space="preserve">[  4]   2.00-3.00   </w:t>
+                      </w:r>
+                      <w:proofErr w:type="spellStart"/>
+                      <w:r>
+                        <w:rPr>
+                          <w:rFonts w:ascii="Courier New" w:hAnsi="Courier New" w:cs="Courier New"/>
+                        </w:rPr>
+                        <w:t>sec</w:t>
+                      </w:r>
+                      <w:proofErr w:type="spellEnd"/>
+                      <w:r>
+                        <w:rPr>
+                          <w:rFonts w:ascii="Courier New" w:hAnsi="Courier New" w:cs="Courier New"/>
+                        </w:rPr>
+                        <w:t xml:space="preserve">  5.09 </w:t>
+                      </w:r>
+                      <w:proofErr w:type="spellStart"/>
+                      <w:r>
+                        <w:rPr>
+                          <w:rFonts w:ascii="Courier New" w:hAnsi="Courier New" w:cs="Courier New"/>
+                        </w:rPr>
+                        <w:t>GBytes</w:t>
+                      </w:r>
+                      <w:proofErr w:type="spellEnd"/>
+                      <w:r>
+                        <w:rPr>
+                          <w:rFonts w:ascii="Courier New" w:hAnsi="Courier New" w:cs="Courier New"/>
+                        </w:rPr>
+                        <w:t xml:space="preserve">  43.7 </w:t>
+                      </w:r>
+                      <w:proofErr w:type="spellStart"/>
+                      <w:r>
+                        <w:rPr>
+                          <w:rFonts w:ascii="Courier New" w:hAnsi="Courier New" w:cs="Courier New"/>
+                        </w:rPr>
+                        <w:t>Gbits</w:t>
+                      </w:r>
+                      <w:proofErr w:type="spellEnd"/>
+                      <w:r>
+                        <w:rPr>
+                          <w:rFonts w:ascii="Courier New" w:hAnsi="Courier New" w:cs="Courier New"/>
+                        </w:rPr>
+                        <w:t>/</w:t>
+                      </w:r>
+                      <w:proofErr w:type="spellStart"/>
+                      <w:r>
+                        <w:rPr>
+                          <w:rFonts w:ascii="Courier New" w:hAnsi="Courier New" w:cs="Courier New"/>
+                        </w:rPr>
+                        <w:t>sec</w:t>
+                      </w:r>
+                      <w:proofErr w:type="spellEnd"/>
+                      <w:r>
+                        <w:rPr>
+                          <w:rFonts w:ascii="Courier New" w:hAnsi="Courier New" w:cs="Courier New"/>
+                        </w:rPr>
+                        <w:t xml:space="preserve">    0    591 </w:t>
+                      </w:r>
+                      <w:proofErr w:type="spellStart"/>
+                      <w:r>
+                        <w:rPr>
+                          <w:rFonts w:ascii="Courier New" w:hAnsi="Courier New" w:cs="Courier New"/>
+                        </w:rPr>
+                        <w:t>KBytes</w:t>
+                      </w:r>
+                      <w:proofErr w:type="spellEnd"/>
+                      <w:r>
+                        <w:rPr>
+                          <w:rFonts w:ascii="Courier New" w:hAnsi="Courier New" w:cs="Courier New"/>
+                        </w:rPr>
+                        <w:t xml:space="preserve">       </w:t>
+                      </w:r>
+                    </w:p>
+                    <w:p>
+                      <w:pPr>
+                        <w:autoSpaceDE w:val="0"/>
+                        <w:autoSpaceDN w:val="0"/>
+                        <w:adjustRightInd w:val="0"/>
+                        <w:spacing w:after="0" w:line="240" w:lineRule="auto"/>
+                        <w:rPr>
+                          <w:rFonts w:ascii="Courier New" w:hAnsi="Courier New" w:cs="Courier New"/>
+                        </w:rPr>
+                      </w:pPr>
+                      <w:r>
+                        <w:rPr>
+                          <w:rFonts w:ascii="Courier New" w:hAnsi="Courier New" w:cs="Courier New"/>
+                        </w:rPr>
+                        <w:t xml:space="preserve">[  4]   3.00-4.00   </w:t>
+                      </w:r>
+                      <w:proofErr w:type="spellStart"/>
+                      <w:r>
+                        <w:rPr>
+                          <w:rFonts w:ascii="Courier New" w:hAnsi="Courier New" w:cs="Courier New"/>
+                        </w:rPr>
+                        <w:t>sec</w:t>
+                      </w:r>
+                      <w:proofErr w:type="spellEnd"/>
+                      <w:r>
+                        <w:rPr>
+                          <w:rFonts w:ascii="Courier New" w:hAnsi="Courier New" w:cs="Courier New"/>
+                        </w:rPr>
+                        <w:t xml:space="preserve">  5.10 </w:t>
+                      </w:r>
+                      <w:proofErr w:type="spellStart"/>
+                      <w:r>
+                        <w:rPr>
+                          <w:rFonts w:ascii="Courier New" w:hAnsi="Courier New" w:cs="Courier New"/>
+                        </w:rPr>
+                        <w:t>GBytes</w:t>
+                      </w:r>
+                      <w:proofErr w:type="spellEnd"/>
+                      <w:r>
+                        <w:rPr>
+                          <w:rFonts w:ascii="Courier New" w:hAnsi="Courier New" w:cs="Courier New"/>
+                        </w:rPr>
+                        <w:t xml:space="preserve">  43.8 </w:t>
+                      </w:r>
+                      <w:proofErr w:type="spellStart"/>
+                      <w:r>
+                        <w:rPr>
+                          <w:rFonts w:ascii="Courier New" w:hAnsi="Courier New" w:cs="Courier New"/>
+                        </w:rPr>
+                        <w:t>Gbits</w:t>
+                      </w:r>
+                      <w:proofErr w:type="spellEnd"/>
+                      <w:r>
+                        <w:rPr>
+                          <w:rFonts w:ascii="Courier New" w:hAnsi="Courier New" w:cs="Courier New"/>
+                        </w:rPr>
+                        <w:t>/</w:t>
+                      </w:r>
+                      <w:proofErr w:type="spellStart"/>
+                      <w:r>
+                        <w:rPr>
+                          <w:rFonts w:ascii="Courier New" w:hAnsi="Courier New" w:cs="Courier New"/>
+                        </w:rPr>
+                        <w:t>sec</w:t>
+                      </w:r>
+                      <w:proofErr w:type="spellEnd"/>
+                      <w:r>
+                        <w:rPr>
+                          <w:rFonts w:ascii="Courier New" w:hAnsi="Courier New" w:cs="Courier New"/>
+                        </w:rPr>
+                        <w:t xml:space="preserve">    0    591 </w:t>
+                      </w:r>
+                      <w:proofErr w:type="spellStart"/>
+                      <w:r>
+                        <w:rPr>
+                          <w:rFonts w:ascii="Courier New" w:hAnsi="Courier New" w:cs="Courier New"/>
+                        </w:rPr>
+                        <w:t>KBytes</w:t>
+                      </w:r>
+                      <w:proofErr w:type="spellEnd"/>
+                      <w:r>
+                        <w:rPr>
+                          <w:rFonts w:ascii="Courier New" w:hAnsi="Courier New" w:cs="Courier New"/>
+                        </w:rPr>
+                        <w:t xml:space="preserve">       </w:t>
+                      </w:r>
+                    </w:p>
+                    <w:p>
+                      <w:pPr>
+                        <w:autoSpaceDE w:val="0"/>
+                        <w:autoSpaceDN w:val="0"/>
+                        <w:adjustRightInd w:val="0"/>
+                        <w:spacing w:after="0" w:line="240" w:lineRule="auto"/>
+                        <w:rPr>
+                          <w:rFonts w:ascii="Courier New" w:hAnsi="Courier New" w:cs="Courier New"/>
+                        </w:rPr>
+                      </w:pPr>
+                      <w:r>
+                        <w:rPr>
+                          <w:rFonts w:ascii="Courier New" w:hAnsi="Courier New" w:cs="Courier New"/>
+                        </w:rPr>
+                        <w:t xml:space="preserve">[  4]   4.00-5.00   </w:t>
+                      </w:r>
+                      <w:proofErr w:type="spellStart"/>
+                      <w:r>
+                        <w:rPr>
+                          <w:rFonts w:ascii="Courier New" w:hAnsi="Courier New" w:cs="Courier New"/>
+                        </w:rPr>
+                        <w:t>sec</w:t>
+                      </w:r>
+                      <w:proofErr w:type="spellEnd"/>
+                      <w:r>
+                        <w:rPr>
+                          <w:rFonts w:ascii="Courier New" w:hAnsi="Courier New" w:cs="Courier New"/>
+                        </w:rPr>
+                        <w:t xml:space="preserve">  4.95 </w:t>
+                      </w:r>
+                      <w:proofErr w:type="spellStart"/>
+                      <w:r>
+                        <w:rPr>
+                          <w:rFonts w:ascii="Courier New" w:hAnsi="Courier New" w:cs="Courier New"/>
+                        </w:rPr>
+                        <w:t>GBytes</w:t>
+                      </w:r>
+                      <w:proofErr w:type="spellEnd"/>
+                      <w:r>
+                        <w:rPr>
+                          <w:rFonts w:ascii="Courier New" w:hAnsi="Courier New" w:cs="Courier New"/>
+                        </w:rPr>
+                        <w:t xml:space="preserve">  42.5 </w:t>
+                      </w:r>
+                      <w:proofErr w:type="spellStart"/>
+                      <w:r>
+                        <w:rPr>
+                          <w:rFonts w:ascii="Courier New" w:hAnsi="Courier New" w:cs="Courier New"/>
+                        </w:rPr>
+                        <w:t>Gbits</w:t>
+                      </w:r>
+                      <w:proofErr w:type="spellEnd"/>
+                      <w:r>
+                        <w:rPr>
+                          <w:rFonts w:ascii="Courier New" w:hAnsi="Courier New" w:cs="Courier New"/>
+                        </w:rPr>
+                        <w:t>/</w:t>
+                      </w:r>
+                      <w:proofErr w:type="spellStart"/>
+                      <w:r>
+                        <w:rPr>
+                          <w:rFonts w:ascii="Courier New" w:hAnsi="Courier New" w:cs="Courier New"/>
+                        </w:rPr>
+                        <w:t>sec</w:t>
+                      </w:r>
+                      <w:proofErr w:type="spellEnd"/>
+                      <w:r>
+                        <w:rPr>
+                          <w:rFonts w:ascii="Courier New" w:hAnsi="Courier New" w:cs="Courier New"/>
+                        </w:rPr>
+                        <w:t xml:space="preserve">    0    591 </w:t>
+                      </w:r>
+                      <w:proofErr w:type="spellStart"/>
+                      <w:r>
+                        <w:rPr>
+                          <w:rFonts w:ascii="Courier New" w:hAnsi="Courier New" w:cs="Courier New"/>
+                        </w:rPr>
+                        <w:t>KBytes</w:t>
+                      </w:r>
+                      <w:proofErr w:type="spellEnd"/>
+                      <w:r>
+                        <w:rPr>
+                          <w:rFonts w:ascii="Courier New" w:hAnsi="Courier New" w:cs="Courier New"/>
+                        </w:rPr>
+                        <w:t xml:space="preserve">       </w:t>
+                      </w:r>
+                    </w:p>
+                    <w:p>
+                      <w:pPr>
+                        <w:autoSpaceDE w:val="0"/>
+                        <w:autoSpaceDN w:val="0"/>
+                        <w:adjustRightInd w:val="0"/>
+                        <w:spacing w:after="0" w:line="240" w:lineRule="auto"/>
+                        <w:rPr>
+                          <w:rFonts w:ascii="Courier New" w:hAnsi="Courier New" w:cs="Courier New"/>
+                        </w:rPr>
+                      </w:pPr>
+                      <w:r>
+                        <w:rPr>
+                          <w:rFonts w:ascii="Courier New" w:hAnsi="Courier New" w:cs="Courier New"/>
+                        </w:rPr>
+                        <w:t xml:space="preserve">[  4]   5.00-6.00   </w:t>
+                      </w:r>
+                      <w:proofErr w:type="spellStart"/>
+                      <w:r>
+                        <w:rPr>
+                          <w:rFonts w:ascii="Courier New" w:hAnsi="Courier New" w:cs="Courier New"/>
+                        </w:rPr>
+                        <w:t>sec</w:t>
+                      </w:r>
+                      <w:proofErr w:type="spellEnd"/>
+                      <w:r>
+                        <w:rPr>
+                          <w:rFonts w:ascii="Courier New" w:hAnsi="Courier New" w:cs="Courier New"/>
+                        </w:rPr>
+                        <w:t xml:space="preserve">  5.17 </w:t>
+                      </w:r>
+                      <w:proofErr w:type="spellStart"/>
+                      <w:r>
+                        <w:rPr>
+                          <w:rFonts w:ascii="Courier New" w:hAnsi="Courier New" w:cs="Courier New"/>
+                        </w:rPr>
+                        <w:t>GBytes</w:t>
+                      </w:r>
+                      <w:proofErr w:type="spellEnd"/>
+                      <w:r>
+                        <w:rPr>
+                          <w:rFonts w:ascii="Courier New" w:hAnsi="Courier New" w:cs="Courier New"/>
+                        </w:rPr>
+                        <w:t xml:space="preserve">  44.4 </w:t>
+                      </w:r>
+                      <w:proofErr w:type="spellStart"/>
+                      <w:r>
+                        <w:rPr>
+                          <w:rFonts w:ascii="Courier New" w:hAnsi="Courier New" w:cs="Courier New"/>
+                        </w:rPr>
+                        <w:t>Gbits</w:t>
+                      </w:r>
+                      <w:proofErr w:type="spellEnd"/>
+                      <w:r>
+                        <w:rPr>
+                          <w:rFonts w:ascii="Courier New" w:hAnsi="Courier New" w:cs="Courier New"/>
+                        </w:rPr>
+                        <w:t>/</w:t>
+                      </w:r>
+                      <w:proofErr w:type="spellStart"/>
+                      <w:r>
+                        <w:rPr>
+                          <w:rFonts w:ascii="Courier New" w:hAnsi="Courier New" w:cs="Courier New"/>
+                        </w:rPr>
+                        <w:t>sec</w:t>
+                      </w:r>
+                      <w:proofErr w:type="spellEnd"/>
+                      <w:r>
+                        <w:rPr>
+                          <w:rFonts w:ascii="Courier New" w:hAnsi="Courier New" w:cs="Courier New"/>
+                        </w:rPr>
+                        <w:t xml:space="preserve">    0    591 </w:t>
+                      </w:r>
+                      <w:proofErr w:type="spellStart"/>
+                      <w:r>
+                        <w:rPr>
+                          <w:rFonts w:ascii="Courier New" w:hAnsi="Courier New" w:cs="Courier New"/>
+                        </w:rPr>
+                        <w:t>KBytes</w:t>
+                      </w:r>
+                      <w:proofErr w:type="spellEnd"/>
+                      <w:r>
+                        <w:rPr>
+                          <w:rFonts w:ascii="Courier New" w:hAnsi="Courier New" w:cs="Courier New"/>
+                        </w:rPr>
+                        <w:t xml:space="preserve">       </w:t>
+                      </w:r>
+                    </w:p>
+                    <w:p>
+                      <w:pPr>
+                        <w:autoSpaceDE w:val="0"/>
+                        <w:autoSpaceDN w:val="0"/>
+                        <w:adjustRightInd w:val="0"/>
+                        <w:spacing w:after="0" w:line="240" w:lineRule="auto"/>
+                        <w:rPr>
+                          <w:rFonts w:ascii="Courier New" w:hAnsi="Courier New" w:cs="Courier New"/>
+                        </w:rPr>
+                      </w:pPr>
+                      <w:r>
+                        <w:rPr>
+                          <w:rFonts w:ascii="Courier New" w:hAnsi="Courier New" w:cs="Courier New"/>
+                        </w:rPr>
+                        <w:t xml:space="preserve">[  4]   6.00-7.00   </w:t>
+                      </w:r>
+                      <w:proofErr w:type="spellStart"/>
+                      <w:r>
+                        <w:rPr>
+                          <w:rFonts w:ascii="Courier New" w:hAnsi="Courier New" w:cs="Courier New"/>
+                        </w:rPr>
+                        <w:t>sec</w:t>
+                      </w:r>
+                      <w:proofErr w:type="spellEnd"/>
+                      <w:r>
+                        <w:rPr>
+                          <w:rFonts w:ascii="Courier New" w:hAnsi="Courier New" w:cs="Courier New"/>
+                        </w:rPr>
+                        <w:t xml:space="preserve">  5.19 </w:t>
+                      </w:r>
+                      <w:proofErr w:type="spellStart"/>
+                      <w:r>
+                        <w:rPr>
+                          <w:rFonts w:ascii="Courier New" w:hAnsi="Courier New" w:cs="Courier New"/>
+                        </w:rPr>
+                        <w:t>GBytes</w:t>
+                      </w:r>
+                      <w:proofErr w:type="spellEnd"/>
+                      <w:r>
+                        <w:rPr>
+                          <w:rFonts w:ascii="Courier New" w:hAnsi="Courier New" w:cs="Courier New"/>
+                        </w:rPr>
+                        <w:t xml:space="preserve">  44.6 </w:t>
+                      </w:r>
+                      <w:proofErr w:type="spellStart"/>
+                      <w:r>
+                        <w:rPr>
+                          <w:rFonts w:ascii="Courier New" w:hAnsi="Courier New" w:cs="Courier New"/>
+                        </w:rPr>
+                        <w:t>Gbits</w:t>
+                      </w:r>
+                      <w:proofErr w:type="spellEnd"/>
+                      <w:r>
+                        <w:rPr>
+                          <w:rFonts w:ascii="Courier New" w:hAnsi="Courier New" w:cs="Courier New"/>
+                        </w:rPr>
+                        <w:t>/</w:t>
+                      </w:r>
+                      <w:proofErr w:type="spellStart"/>
+                      <w:r>
+                        <w:rPr>
+                          <w:rFonts w:ascii="Courier New" w:hAnsi="Courier New" w:cs="Courier New"/>
+                        </w:rPr>
+                        <w:t>sec</w:t>
+                      </w:r>
+                      <w:proofErr w:type="spellEnd"/>
+                      <w:r>
+                        <w:rPr>
+                          <w:rFonts w:ascii="Courier New" w:hAnsi="Courier New" w:cs="Courier New"/>
+                        </w:rPr>
+                        <w:t xml:space="preserve">    0    591 </w:t>
+                      </w:r>
+                      <w:proofErr w:type="spellStart"/>
+                      <w:r>
+                        <w:rPr>
+                          <w:rFonts w:ascii="Courier New" w:hAnsi="Courier New" w:cs="Courier New"/>
+                        </w:rPr>
+                        <w:t>KBytes</w:t>
+                      </w:r>
+                      <w:proofErr w:type="spellEnd"/>
+                      <w:r>
+                        <w:rPr>
+                          <w:rFonts w:ascii="Courier New" w:hAnsi="Courier New" w:cs="Courier New"/>
+                        </w:rPr>
+                        <w:t xml:space="preserve">       </w:t>
+                      </w:r>
+                    </w:p>
+                    <w:p>
+                      <w:pPr>
+                        <w:autoSpaceDE w:val="0"/>
+                        <w:autoSpaceDN w:val="0"/>
+                        <w:adjustRightInd w:val="0"/>
+                        <w:spacing w:after="0" w:line="240" w:lineRule="auto"/>
+                        <w:rPr>
+                          <w:rFonts w:ascii="Courier New" w:hAnsi="Courier New" w:cs="Courier New"/>
+                        </w:rPr>
+                      </w:pPr>
+                      <w:r>
+                        <w:rPr>
+                          <w:rFonts w:ascii="Courier New" w:hAnsi="Courier New" w:cs="Courier New"/>
+                        </w:rPr>
+                        <w:t xml:space="preserve">[  4]   7.00-8.00   </w:t>
+                      </w:r>
+                      <w:proofErr w:type="spellStart"/>
+                      <w:r>
+                        <w:rPr>
+                          <w:rFonts w:ascii="Courier New" w:hAnsi="Courier New" w:cs="Courier New"/>
+                        </w:rPr>
+                        <w:t>sec</w:t>
+                      </w:r>
+                      <w:proofErr w:type="spellEnd"/>
+                      <w:r>
+                        <w:rPr>
+                          <w:rFonts w:ascii="Courier New" w:hAnsi="Courier New" w:cs="Courier New"/>
+                        </w:rPr>
+                        <w:t xml:space="preserve">  4.95 </w:t>
+                      </w:r>
+                      <w:proofErr w:type="spellStart"/>
+                      <w:r>
+                        <w:rPr>
+                          <w:rFonts w:ascii="Courier New" w:hAnsi="Courier New" w:cs="Courier New"/>
+                        </w:rPr>
+                        <w:t>GBytes</w:t>
+                      </w:r>
+                      <w:proofErr w:type="spellEnd"/>
+                      <w:r>
+                        <w:rPr>
+                          <w:rFonts w:ascii="Courier New" w:hAnsi="Courier New" w:cs="Courier New"/>
+                        </w:rPr>
+                        <w:t xml:space="preserve">  42.5 </w:t>
+                      </w:r>
+                      <w:proofErr w:type="spellStart"/>
+                      <w:r>
+                        <w:rPr>
+                          <w:rFonts w:ascii="Courier New" w:hAnsi="Courier New" w:cs="Courier New"/>
+                        </w:rPr>
+                        <w:t>Gbits</w:t>
+                      </w:r>
+                      <w:proofErr w:type="spellEnd"/>
+                      <w:r>
+                        <w:rPr>
+                          <w:rFonts w:ascii="Courier New" w:hAnsi="Courier New" w:cs="Courier New"/>
+                        </w:rPr>
+                        <w:t>/</w:t>
+                      </w:r>
+                      <w:proofErr w:type="spellStart"/>
+                      <w:r>
+                        <w:rPr>
+                          <w:rFonts w:ascii="Courier New" w:hAnsi="Courier New" w:cs="Courier New"/>
+                        </w:rPr>
+                        <w:t>sec</w:t>
+                      </w:r>
+                      <w:proofErr w:type="spellEnd"/>
+                      <w:r>
+                        <w:rPr>
+                          <w:rFonts w:ascii="Courier New" w:hAnsi="Courier New" w:cs="Courier New"/>
+                        </w:rPr>
+                        <w:t xml:space="preserve">    0    591 </w:t>
+                      </w:r>
+                      <w:proofErr w:type="spellStart"/>
+                      <w:r>
+                        <w:rPr>
+                          <w:rFonts w:ascii="Courier New" w:hAnsi="Courier New" w:cs="Courier New"/>
+                        </w:rPr>
+                        <w:t>KBytes</w:t>
+                      </w:r>
+                      <w:proofErr w:type="spellEnd"/>
+                      <w:r>
+                        <w:rPr>
+                          <w:rFonts w:ascii="Courier New" w:hAnsi="Courier New" w:cs="Courier New"/>
+                        </w:rPr>
+                        <w:t xml:space="preserve">       </w:t>
+                      </w:r>
+                    </w:p>
+                    <w:p>
+                      <w:pPr>
+                        <w:autoSpaceDE w:val="0"/>
+                        <w:autoSpaceDN w:val="0"/>
+                        <w:adjustRightInd w:val="0"/>
+                        <w:spacing w:after="0" w:line="240" w:lineRule="auto"/>
+                        <w:rPr>
+                          <w:rFonts w:ascii="Courier New" w:hAnsi="Courier New" w:cs="Courier New"/>
+                        </w:rPr>
+                      </w:pPr>
+                      <w:r>
+                        <w:rPr>
+                          <w:rFonts w:ascii="Courier New" w:hAnsi="Courier New" w:cs="Courier New"/>
+                        </w:rPr>
+                        <w:t xml:space="preserve">[  4]   8.00-9.00   </w:t>
+                      </w:r>
+                      <w:proofErr w:type="spellStart"/>
+                      <w:r>
+                        <w:rPr>
+                          <w:rFonts w:ascii="Courier New" w:hAnsi="Courier New" w:cs="Courier New"/>
+                        </w:rPr>
+                        <w:t>sec</w:t>
+                      </w:r>
+                      <w:proofErr w:type="spellEnd"/>
+                      <w:r>
+                        <w:rPr>
+                          <w:rFonts w:ascii="Courier New" w:hAnsi="Courier New" w:cs="Courier New"/>
+                        </w:rPr>
+                        <w:t xml:space="preserve">  5.04 </w:t>
+                      </w:r>
+                      <w:proofErr w:type="spellStart"/>
+                      <w:r>
+                        <w:rPr>
+                          <w:rFonts w:ascii="Courier New" w:hAnsi="Courier New" w:cs="Courier New"/>
+                        </w:rPr>
+                        <w:t>GBytes</w:t>
+                      </w:r>
+                      <w:proofErr w:type="spellEnd"/>
+                      <w:r>
+                        <w:rPr>
+                          <w:rFonts w:ascii="Courier New" w:hAnsi="Courier New" w:cs="Courier New"/>
+                        </w:rPr>
+                        <w:t xml:space="preserve">  43.3 </w:t>
+                      </w:r>
+                      <w:proofErr w:type="spellStart"/>
+                      <w:r>
+                        <w:rPr>
+                          <w:rFonts w:ascii="Courier New" w:hAnsi="Courier New" w:cs="Courier New"/>
+                        </w:rPr>
+                        <w:t>Gbits</w:t>
+                      </w:r>
+                      <w:proofErr w:type="spellEnd"/>
+                      <w:r>
+                        <w:rPr>
+                          <w:rFonts w:ascii="Courier New" w:hAnsi="Courier New" w:cs="Courier New"/>
+                        </w:rPr>
+                        <w:t>/</w:t>
+                      </w:r>
+                      <w:proofErr w:type="spellStart"/>
+                      <w:r>
+                        <w:rPr>
+                          <w:rFonts w:ascii="Courier New" w:hAnsi="Courier New" w:cs="Courier New"/>
+                        </w:rPr>
+                        <w:t>sec</w:t>
+                      </w:r>
+                      <w:proofErr w:type="spellEnd"/>
+                      <w:r>
+                        <w:rPr>
+                          <w:rFonts w:ascii="Courier New" w:hAnsi="Courier New" w:cs="Courier New"/>
+                        </w:rPr>
+                        <w:t xml:space="preserve">    0    591 </w:t>
+                      </w:r>
+                      <w:proofErr w:type="spellStart"/>
+                      <w:r>
+                        <w:rPr>
+                          <w:rFonts w:ascii="Courier New" w:hAnsi="Courier New" w:cs="Courier New"/>
+                        </w:rPr>
+                        <w:t>KBytes</w:t>
+                      </w:r>
+                      <w:proofErr w:type="spellEnd"/>
+                      <w:r>
+                        <w:rPr>
+                          <w:rFonts w:ascii="Courier New" w:hAnsi="Courier New" w:cs="Courier New"/>
+                        </w:rPr>
+                        <w:t xml:space="preserve">       </w:t>
+                      </w:r>
+                    </w:p>
+                    <w:p>
+                      <w:pPr>
+                        <w:autoSpaceDE w:val="0"/>
+                        <w:autoSpaceDN w:val="0"/>
+                        <w:adjustRightInd w:val="0"/>
+                        <w:spacing w:after="0" w:line="240" w:lineRule="auto"/>
+                        <w:rPr>
+                          <w:rFonts w:ascii="Courier New" w:hAnsi="Courier New" w:cs="Courier New"/>
+                        </w:rPr>
+                      </w:pPr>
+                      <w:r>
+                        <w:rPr>
+                          <w:rFonts w:ascii="Courier New" w:hAnsi="Courier New" w:cs="Courier New"/>
+                        </w:rPr>
+                        <w:t xml:space="preserve">[  4]   9.00-10.00  </w:t>
+                      </w:r>
+                      <w:proofErr w:type="spellStart"/>
+                      <w:r>
+                        <w:rPr>
+                          <w:rFonts w:ascii="Courier New" w:hAnsi="Courier New" w:cs="Courier New"/>
+                        </w:rPr>
+                        <w:t>sec</w:t>
+                      </w:r>
+                      <w:proofErr w:type="spellEnd"/>
+                      <w:r>
+                        <w:rPr>
+                          <w:rFonts w:ascii="Courier New" w:hAnsi="Courier New" w:cs="Courier New"/>
+                        </w:rPr>
+                        <w:t xml:space="preserve">  5.13 </w:t>
+                      </w:r>
+                      <w:proofErr w:type="spellStart"/>
+                      <w:r>
+                        <w:rPr>
+                          <w:rFonts w:ascii="Courier New" w:hAnsi="Courier New" w:cs="Courier New"/>
+                        </w:rPr>
+                        <w:t>GBytes</w:t>
+                      </w:r>
+                      <w:proofErr w:type="spellEnd"/>
+                      <w:r>
+                        <w:rPr>
+                          <w:rFonts w:ascii="Courier New" w:hAnsi="Courier New" w:cs="Courier New"/>
+                        </w:rPr>
+                        <w:t xml:space="preserve">  44.0 </w:t>
+                      </w:r>
+                      <w:proofErr w:type="spellStart"/>
+                      <w:r>
+                        <w:rPr>
+                          <w:rFonts w:ascii="Courier New" w:hAnsi="Courier New" w:cs="Courier New"/>
+                        </w:rPr>
+                        <w:t>Gbits</w:t>
+                      </w:r>
+                      <w:proofErr w:type="spellEnd"/>
+                      <w:r>
+                        <w:rPr>
+                          <w:rFonts w:ascii="Courier New" w:hAnsi="Courier New" w:cs="Courier New"/>
+                        </w:rPr>
+                        <w:t>/</w:t>
+                      </w:r>
+                      <w:proofErr w:type="spellStart"/>
+                      <w:r>
+                        <w:rPr>
+                          <w:rFonts w:ascii="Courier New" w:hAnsi="Courier New" w:cs="Courier New"/>
+                        </w:rPr>
+                        <w:t>sec</w:t>
+                      </w:r>
+                      <w:proofErr w:type="spellEnd"/>
+                      <w:r>
+                        <w:rPr>
+                          <w:rFonts w:ascii="Courier New" w:hAnsi="Courier New" w:cs="Courier New"/>
+                        </w:rPr>
+                        <w:t xml:space="preserve">    0    591 </w:t>
+                      </w:r>
+                      <w:proofErr w:type="spellStart"/>
+                      <w:r>
+                        <w:rPr>
+                          <w:rFonts w:ascii="Courier New" w:hAnsi="Courier New" w:cs="Courier New"/>
+                        </w:rPr>
+                        <w:t>KBytes</w:t>
+                      </w:r>
+                      <w:proofErr w:type="spellEnd"/>
+                      <w:r>
+                        <w:rPr>
+                          <w:rFonts w:ascii="Courier New" w:hAnsi="Courier New" w:cs="Courier New"/>
+                        </w:rPr>
+                        <w:t xml:space="preserve">       </w:t>
+                      </w:r>
+                    </w:p>
+                    <w:p>
+                      <w:pPr>
+                        <w:autoSpaceDE w:val="0"/>
+                        <w:autoSpaceDN w:val="0"/>
+                        <w:adjustRightInd w:val="0"/>
+                        <w:spacing w:after="0" w:line="240" w:lineRule="auto"/>
+                        <w:rPr>
+                          <w:rFonts w:ascii="Courier New" w:hAnsi="Courier New" w:cs="Courier New"/>
+                        </w:rPr>
+                      </w:pPr>
+                      <w:r>
+                        <w:rPr>
+                          <w:rFonts w:ascii="Courier New" w:hAnsi="Courier New" w:cs="Courier New"/>
+                        </w:rPr>
+                        <w:t>- - - - - - - - - - - - - - - - - - - - - - - - -</w:t>
+                      </w:r>
+                    </w:p>
+                    <w:p>
+                      <w:pPr>
+                        <w:autoSpaceDE w:val="0"/>
+                        <w:autoSpaceDN w:val="0"/>
+                        <w:adjustRightInd w:val="0"/>
+                        <w:spacing w:after="0" w:line="240" w:lineRule="auto"/>
+                        <w:rPr>
+                          <w:rFonts w:ascii="Courier New" w:hAnsi="Courier New" w:cs="Courier New"/>
+                        </w:rPr>
+                      </w:pPr>
+                      <w:r>
+                        <w:rPr>
+                          <w:rFonts w:ascii="Courier New" w:hAnsi="Courier New" w:cs="Courier New"/>
+                        </w:rPr>
+                        <w:t xml:space="preserve">[ ID] </w:t>
+                      </w:r>
+                      <w:proofErr w:type="spellStart"/>
+                      <w:r>
+                        <w:rPr>
+                          <w:rFonts w:ascii="Courier New" w:hAnsi="Courier New" w:cs="Courier New"/>
+                        </w:rPr>
+                        <w:t>Interval</w:t>
+                      </w:r>
+                      <w:proofErr w:type="spellEnd"/>
+                      <w:r>
+                        <w:rPr>
+                          <w:rFonts w:ascii="Courier New" w:hAnsi="Courier New" w:cs="Courier New"/>
+                        </w:rPr>
+                        <w:t xml:space="preserve">           Transfer     </w:t>
+                      </w:r>
+                      <w:proofErr w:type="spellStart"/>
+                      <w:r>
+                        <w:rPr>
+                          <w:rFonts w:ascii="Courier New" w:hAnsi="Courier New" w:cs="Courier New"/>
+                        </w:rPr>
+                        <w:t>Bandwidth</w:t>
+                      </w:r>
+                      <w:proofErr w:type="spellEnd"/>
+                      <w:r>
+                        <w:rPr>
+                          <w:rFonts w:ascii="Courier New" w:hAnsi="Courier New" w:cs="Courier New"/>
+                        </w:rPr>
+                        <w:t xml:space="preserve">       </w:t>
+                      </w:r>
+                      <w:proofErr w:type="spellStart"/>
+                      <w:r>
+                        <w:rPr>
+                          <w:rFonts w:ascii="Courier New" w:hAnsi="Courier New" w:cs="Courier New"/>
+                        </w:rPr>
+                        <w:t>Retr</w:t>
+                      </w:r>
+                      <w:proofErr w:type="spellEnd"/>
+                    </w:p>
+                    <w:p>
+                      <w:pPr>
+                        <w:autoSpaceDE w:val="0"/>
+                        <w:autoSpaceDN w:val="0"/>
+                        <w:adjustRightInd w:val="0"/>
+                        <w:spacing w:after="0" w:line="240" w:lineRule="auto"/>
+                        <w:rPr>
+                          <w:rFonts w:ascii="Courier New" w:hAnsi="Courier New" w:cs="Courier New"/>
+                        </w:rPr>
+                      </w:pPr>
+                      <w:r>
+                        <w:rPr>
+                          <w:rFonts w:ascii="Courier New" w:hAnsi="Courier New" w:cs="Courier New"/>
+                        </w:rPr>
+                        <w:t xml:space="preserve">[  4]   0.00-10.00  </w:t>
+                      </w:r>
+                      <w:proofErr w:type="spellStart"/>
+                      <w:r>
+                        <w:rPr>
+                          <w:rFonts w:ascii="Courier New" w:hAnsi="Courier New" w:cs="Courier New"/>
+                        </w:rPr>
+                        <w:t>sec</w:t>
+                      </w:r>
+                      <w:proofErr w:type="spellEnd"/>
+                      <w:r>
+                        <w:rPr>
+                          <w:rFonts w:ascii="Courier New" w:hAnsi="Courier New" w:cs="Courier New"/>
+                        </w:rPr>
+                        <w:t xml:space="preserve">  50.7 </w:t>
+                      </w:r>
+                      <w:proofErr w:type="spellStart"/>
+                      <w:r>
+                        <w:rPr>
+                          <w:rFonts w:ascii="Courier New" w:hAnsi="Courier New" w:cs="Courier New"/>
+                        </w:rPr>
+                        <w:t>GBytes</w:t>
+                      </w:r>
+                      <w:proofErr w:type="spellEnd"/>
+                      <w:r>
+                        <w:rPr>
+                          <w:rFonts w:ascii="Courier New" w:hAnsi="Courier New" w:cs="Courier New"/>
+                        </w:rPr>
+                        <w:t xml:space="preserve">  43.5 </w:t>
+                      </w:r>
+                      <w:proofErr w:type="spellStart"/>
+                      <w:r>
+                        <w:rPr>
+                          <w:rFonts w:ascii="Courier New" w:hAnsi="Courier New" w:cs="Courier New"/>
+                        </w:rPr>
+                        <w:t>Gbits</w:t>
+                      </w:r>
+                      <w:proofErr w:type="spellEnd"/>
+                      <w:r>
+                        <w:rPr>
+                          <w:rFonts w:ascii="Courier New" w:hAnsi="Courier New" w:cs="Courier New"/>
+                        </w:rPr>
+                        <w:t>/</w:t>
+                      </w:r>
+                      <w:proofErr w:type="spellStart"/>
+                      <w:r>
+                        <w:rPr>
+                          <w:rFonts w:ascii="Courier New" w:hAnsi="Courier New" w:cs="Courier New"/>
+                        </w:rPr>
+                        <w:t>sec</w:t>
+                      </w:r>
+                      <w:proofErr w:type="spellEnd"/>
+                      <w:r>
+                        <w:rPr>
+                          <w:rFonts w:ascii="Courier New" w:hAnsi="Courier New" w:cs="Courier New"/>
+                        </w:rPr>
+                        <w:t xml:space="preserve">    0             </w:t>
+                      </w:r>
+                      <w:proofErr w:type="spellStart"/>
+                      <w:r>
+                        <w:rPr>
+                          <w:rFonts w:ascii="Courier New" w:hAnsi="Courier New" w:cs="Courier New"/>
+                        </w:rPr>
+                        <w:t>sender</w:t>
+                      </w:r>
+                      <w:proofErr w:type="spellEnd"/>
+                    </w:p>
+                    <w:p>
+                      <w:pPr>
+                        <w:autoSpaceDE w:val="0"/>
+                        <w:autoSpaceDN w:val="0"/>
+                        <w:adjustRightInd w:val="0"/>
+                        <w:spacing w:after="0" w:line="240" w:lineRule="auto"/>
+                        <w:rPr>
+                          <w:rFonts w:ascii="Courier New" w:hAnsi="Courier New" w:cs="Courier New"/>
+                        </w:rPr>
+                      </w:pPr>
+                      <w:r>
+                        <w:rPr>
+                          <w:rFonts w:ascii="Courier New" w:hAnsi="Courier New" w:cs="Courier New"/>
+                        </w:rPr>
+                        <w:t xml:space="preserve">[  4]   0.00-10.00  </w:t>
+                      </w:r>
+                      <w:proofErr w:type="spellStart"/>
+                      <w:r>
+                        <w:rPr>
+                          <w:rFonts w:ascii="Courier New" w:hAnsi="Courier New" w:cs="Courier New"/>
+                        </w:rPr>
+                        <w:t>sec</w:t>
+                      </w:r>
+                      <w:proofErr w:type="spellEnd"/>
+                      <w:r>
+                        <w:rPr>
+                          <w:rFonts w:ascii="Courier New" w:hAnsi="Courier New" w:cs="Courier New"/>
+                        </w:rPr>
+                        <w:t xml:space="preserve">  50.7 </w:t>
+                      </w:r>
+                      <w:proofErr w:type="spellStart"/>
+                      <w:r>
+                        <w:rPr>
+                          <w:rFonts w:ascii="Courier New" w:hAnsi="Courier New" w:cs="Courier New"/>
+                        </w:rPr>
+                        <w:t>GBytes</w:t>
+                      </w:r>
+                      <w:proofErr w:type="spellEnd"/>
+                      <w:r>
+                        <w:rPr>
+                          <w:rFonts w:ascii="Courier New" w:hAnsi="Courier New" w:cs="Courier New"/>
+                        </w:rPr>
+                        <w:t xml:space="preserve">  43.5 </w:t>
+                      </w:r>
+                      <w:proofErr w:type="spellStart"/>
+                      <w:r>
+                        <w:rPr>
+                          <w:rFonts w:ascii="Courier New" w:hAnsi="Courier New" w:cs="Courier New"/>
+                        </w:rPr>
+                        <w:t>Gbits</w:t>
+                      </w:r>
+                      <w:proofErr w:type="spellEnd"/>
+                      <w:r>
+                        <w:rPr>
+                          <w:rFonts w:ascii="Courier New" w:hAnsi="Courier New" w:cs="Courier New"/>
+                        </w:rPr>
+                        <w:t>/</w:t>
+                      </w:r>
+                      <w:proofErr w:type="spellStart"/>
+                      <w:r>
+                        <w:rPr>
+                          <w:rFonts w:ascii="Courier New" w:hAnsi="Courier New" w:cs="Courier New"/>
+                        </w:rPr>
+                        <w:t>sec</w:t>
+                      </w:r>
+                      <w:proofErr w:type="spellEnd"/>
+                      <w:r>
+                        <w:rPr>
+                          <w:rFonts w:ascii="Courier New" w:hAnsi="Courier New" w:cs="Courier New"/>
+                        </w:rPr>
+                        <w:t xml:space="preserve">                  receiver</w:t>
+                      </w:r>
+                    </w:p>
+                    <w:p>
+                      <w:pPr>
+                        <w:autoSpaceDE w:val="0"/>
+                        <w:autoSpaceDN w:val="0"/>
+                        <w:adjustRightInd w:val="0"/>
+                        <w:spacing w:after="0" w:line="240" w:lineRule="auto"/>
+                        <w:rPr>
+                          <w:rFonts w:ascii="Courier New" w:hAnsi="Courier New" w:cs="Courier New"/>
+                        </w:rPr>
+                      </w:pPr>
+                    </w:p>
+                    <w:p>
+                      <w:pPr>
+                        <w:autoSpaceDE w:val="0"/>
+                        <w:autoSpaceDN w:val="0"/>
+                        <w:adjustRightInd w:val="0"/>
+                        <w:spacing w:after="0" w:line="240" w:lineRule="auto"/>
+                        <w:rPr>
+                          <w:rFonts w:ascii="Courier New" w:hAnsi="Courier New" w:cs="Courier New"/>
+                        </w:rPr>
+                      </w:pPr>
+                      <w:proofErr w:type="spellStart"/>
+                      <w:r>
+                        <w:rPr>
+                          <w:rFonts w:ascii="Courier New" w:hAnsi="Courier New" w:cs="Courier New"/>
+                        </w:rPr>
+                        <w:t>iperf</w:t>
+                      </w:r>
+                      <w:proofErr w:type="spellEnd"/>
+                      <w:r>
+                        <w:rPr>
+                          <w:rFonts w:ascii="Courier New" w:hAnsi="Courier New" w:cs="Courier New"/>
+                        </w:rPr>
+                        <w:t xml:space="preserve"> Done.</w:t>
+                      </w:r>
+                    </w:p>
+                    <w:p>
+                      <w:pPr>
+                        <w:autoSpaceDE w:val="0"/>
+                        <w:autoSpaceDN w:val="0"/>
+                        <w:adjustRightInd w:val="0"/>
+                        <w:spacing w:after="0" w:line="240" w:lineRule="auto"/>
+                        <w:rPr>
+                          <w:rFonts w:ascii="Courier New" w:hAnsi="Courier New" w:cs="Courier New"/>
+                        </w:rPr>
+                      </w:pPr>
+                    </w:p>
+                    <w:p>
+                      <w:pPr>
+                        <w:spacing w:line="240" w:lineRule="auto"/>
+                        <w:rPr>
+                          <w:rFonts w:ascii="Times New Roman" w:hAnsi="Times New Roman" w:cs="Times New Roman"/>
+                          <w:sz w:val="16"/>
+                          <w:szCs w:val="16"/>
+                        </w:rPr>
+                      </w:pPr>
+                    </w:p>
+                    <w:p>
+                      <w:pPr>
+                        <w:spacing w:line="240" w:lineRule="auto"/>
+                        <w:rPr>
+                          <w:rFonts w:ascii="Times New Roman" w:hAnsi="Times New Roman" w:cs="Times New Roman"/>
+                          <w:sz w:val="16"/>
+                          <w:szCs w:val="16"/>
+                        </w:rPr>
+                      </w:pPr>
+                    </w:p>
+                    <w:p>
+                      <w:pPr>
+                        <w:spacing w:line="240" w:lineRule="auto"/>
+                        <w:rPr>
+                          <w:rFonts w:ascii="Times New Roman" w:hAnsi="Times New Roman" w:cs="Times New Roman"/>
+                          <w:sz w:val="16"/>
+                          <w:szCs w:val="16"/>
+                        </w:rPr>
+                      </w:pPr>
+                    </w:p>
+                    <w:p>
+                      <w:pPr>
+                        <w:spacing w:line="240" w:lineRule="auto"/>
+                        <w:rPr>
+                          <w:rFonts w:ascii="Times New Roman" w:hAnsi="Times New Roman" w:cs="Times New Roman"/>
+                          <w:sz w:val="16"/>
+                          <w:szCs w:val="16"/>
+                        </w:rPr>
+                      </w:pPr>
+                    </w:p>
+                    <w:p>
+                      <w:pPr>
+                        <w:spacing w:line="240" w:lineRule="auto"/>
+                        <w:rPr>
+                          <w:rFonts w:ascii="Times New Roman" w:hAnsi="Times New Roman" w:cs="Times New Roman"/>
+                          <w:sz w:val="16"/>
+                          <w:szCs w:val="16"/>
+                        </w:rPr>
+                      </w:pPr>
+                    </w:p>
+                    <w:p>
+                      <w:pPr>
+                        <w:spacing w:line="240" w:lineRule="auto"/>
+                        <w:rPr>
+                          <w:rFonts w:ascii="Times New Roman" w:hAnsi="Times New Roman" w:cs="Times New Roman"/>
+                          <w:sz w:val="16"/>
+                          <w:szCs w:val="16"/>
+                        </w:rPr>
+                      </w:pPr>
+                    </w:p>
+                    <w:p>
+                      <w:pPr>
+                        <w:spacing w:line="240" w:lineRule="auto"/>
+                        <w:rPr>
+                          <w:rFonts w:ascii="Times New Roman" w:hAnsi="Times New Roman" w:cs="Times New Roman"/>
+                          <w:sz w:val="16"/>
+                          <w:szCs w:val="16"/>
+                        </w:rPr>
+                      </w:pPr>
+                    </w:p>
+                    <w:p>
+                      <w:pPr>
+                        <w:spacing w:line="240" w:lineRule="auto"/>
+                        <w:rPr>
+                          <w:rFonts w:ascii="Times New Roman" w:hAnsi="Times New Roman" w:cs="Times New Roman"/>
+                          <w:sz w:val="16"/>
+                          <w:szCs w:val="16"/>
+                        </w:rPr>
+                      </w:pPr>
+                    </w:p>
+                  </w:txbxContent>
+                </v:textbox>
+                <w10:wrap type="tight" anchorx="margin"/>
+              </v:shape>
+            </w:pict>
+          </mc:Fallback>
+        </mc:AlternateContent>
+      </w:r>
+    </w:p>
     <w:sectPr>
       <w:footerReference w:type="default" r:id="rId11"/>
       <w:pgSz w:w="11906" w:h="16838"/>
@@ -8216,7 +11607,6 @@
         <w:docPartUnique/>
       </w:docPartObj>
     </w:sdtPr>
-    <w:sdtEndPr/>
     <w:sdtContent>
       <w:p>
         <w:pPr>
@@ -8312,7 +11702,7 @@
                                   <w:sz w:val="72"/>
                                   <w:szCs w:val="72"/>
                                 </w:rPr>
-                                <w:t>4</w:t>
+                                <w:t>6</w:t>
                               </w:r>
                               <w:r>
                                 <w:rPr>
@@ -8355,7 +11745,7 @@
                     <v:h position="#0,topLeft" xrange="0,21600"/>
                   </v:handles>
                 </v:shapetype>
-                <v:shape id="Triángulo isósceles 7" o:spid="_x0000_s1032" type="#_x0000_t5" style="position:absolute;margin-left:116.2pt;margin-top:0;width:167.4pt;height:161.8pt;z-index:251659264;visibility:visible;mso-wrap-style:square;mso-width-percent:0;mso-height-percent:0;mso-wrap-distance-left:9pt;mso-wrap-distance-top:0;mso-wrap-distance-right:9pt;mso-wrap-distance-bottom:0;mso-position-horizontal:right;mso-position-horizontal-relative:page;mso-position-vertical:bottom;mso-position-vertical-relative:page;mso-width-percent:0;mso-height-percent:0;mso-width-relative:page;mso-height-relative:page;v-text-anchor:top" o:gfxdata="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" adj="21600" fillcolor="#d2eaf1" stroked="f">
+                <v:shape id="Triángulo isósceles 7" o:spid="_x0000_s1033" type="#_x0000_t5" style="position:absolute;margin-left:116.2pt;margin-top:0;width:167.4pt;height:161.8pt;z-index:251659264;visibility:visible;mso-wrap-style:square;mso-width-percent:0;mso-height-percent:0;mso-wrap-distance-left:9pt;mso-wrap-distance-top:0;mso-wrap-distance-right:9pt;mso-wrap-distance-bottom:0;mso-position-horizontal:right;mso-position-horizontal-relative:page;mso-position-vertical:bottom;mso-position-vertical-relative:page;mso-width-percent:0;mso-height-percent:0;mso-width-relative:page;mso-height-relative:page;v-text-anchor:top" o:gfxdata="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" adj="21600" fillcolor="#d2eaf1" stroked="f">
                   <v:textbox>
                     <w:txbxContent>
                       <w:p>
@@ -8388,7 +11778,7 @@
                             <w:sz w:val="72"/>
                             <w:szCs w:val="72"/>
                           </w:rPr>
-                          <w:t>4</w:t>
+                          <w:t>6</w:t>
                         </w:r>
                         <w:r>
                           <w:rPr>
@@ -11558,7 +14948,7 @@
 </file>
 
 <file path=customXml/itemProps1.xml><?xml version="1.0" encoding="utf-8"?>
-<ds:datastoreItem xmlns:ds="http://schemas.openxmlformats.org/officeDocument/2006/customXml" ds:itemID="{B69DF624-2232-46CA-B335-823ECDDB4F0D}">
+<ds:datastoreItem xmlns:ds="http://schemas.openxmlformats.org/officeDocument/2006/customXml" ds:itemID="{F399F8DE-13C9-4368-85E3-650BEE47034B}">
   <ds:schemaRefs>
     <ds:schemaRef ds:uri="http://schemas.openxmlformats.org/officeDocument/2006/bibliography"/>
   </ds:schemaRefs>

</xml_diff>